<commit_message>
[labb1] Fixat diagram i rapporten.
</commit_message>
<xml_diff>
--- a/TDDC78 labb1.docx
+++ b/TDDC78 labb1.docx
@@ -1,10 +1,10 @@
 
 <file path=word/document.xml><?xml version="1.0" encoding="utf-8"?>
-<w:document xmlns:wpc="http://schemas.microsoft.com/office/word/2010/wordprocessingCanvas" xmlns:mo="http://schemas.microsoft.com/office/mac/office/2008/main" xmlns:mc="http://schemas.openxmlformats.org/markup-compatibility/2006" xmlns:mv="urn:schemas-microsoft-com:mac:vml" xmlns:o="urn:schemas-microsoft-com:office:office" xmlns:r="http://schemas.openxmlformats.org/officeDocument/2006/relationships" xmlns:m="http://schemas.openxmlformats.org/officeDocument/2006/math" xmlns:v="urn:schemas-microsoft-com:vml" xmlns:wp14="http://schemas.microsoft.com/office/word/2010/wordprocessingDrawing" xmlns:wp="http://schemas.openxmlformats.org/drawingml/2006/wordprocessingDrawing" xmlns:w10="urn:schemas-microsoft-com:office:word" xmlns:w="http://schemas.openxmlformats.org/wordprocessingml/2006/main" xmlns:w14="http://schemas.microsoft.com/office/word/2010/wordml" xmlns:wpg="http://schemas.microsoft.com/office/word/2010/wordprocessingGroup" xmlns:wpi="http://schemas.microsoft.com/office/word/2010/wordprocessingInk" xmlns:wne="http://schemas.microsoft.com/office/word/2006/wordml" xmlns:wps="http://schemas.microsoft.com/office/word/2010/wordprocessingShape" mc:Ignorable="w14 wp14">
+<w:document xmlns:wpc="http://schemas.microsoft.com/office/word/2010/wordprocessingCanvas" xmlns:mc="http://schemas.openxmlformats.org/markup-compatibility/2006" xmlns:o="urn:schemas-microsoft-com:office:office" xmlns:r="http://schemas.openxmlformats.org/officeDocument/2006/relationships" xmlns:m="http://schemas.openxmlformats.org/officeDocument/2006/math" xmlns:v="urn:schemas-microsoft-com:vml" xmlns:wp14="http://schemas.microsoft.com/office/word/2010/wordprocessingDrawing" xmlns:wp="http://schemas.openxmlformats.org/drawingml/2006/wordprocessingDrawing" xmlns:w10="urn:schemas-microsoft-com:office:word" xmlns:w="http://schemas.openxmlformats.org/wordprocessingml/2006/main" xmlns:w14="http://schemas.microsoft.com/office/word/2010/wordml" xmlns:wpg="http://schemas.microsoft.com/office/word/2010/wordprocessingGroup" xmlns:wpi="http://schemas.microsoft.com/office/word/2010/wordprocessingInk" xmlns:wne="http://schemas.microsoft.com/office/word/2006/wordml" xmlns:wps="http://schemas.microsoft.com/office/word/2010/wordprocessingShape" mc:Ignorable="w14 wp14">
   <w:body>
     <w:p>
       <w:pPr>
-        <w:pStyle w:val="Heading1"/>
+        <w:pStyle w:val="Rubrik1"/>
       </w:pPr>
       <w:r>
         <w:t>Program flöde</w:t>
@@ -12,7 +12,7 @@
     </w:p>
     <w:p>
       <w:pPr>
-        <w:pStyle w:val="Heading2"/>
+        <w:pStyle w:val="Rubrik2"/>
       </w:pPr>
       <w:proofErr w:type="spellStart"/>
       <w:r>
@@ -21,235 +21,349 @@
       <w:proofErr w:type="spellEnd"/>
       <w:r>
         <w:t xml:space="preserve"> filter</w:t>
+      </w:r>
+    </w:p>
+    <w:p>
+      <w:r>
+        <w:t xml:space="preserve">Först </w:t>
+      </w:r>
+      <w:r>
+        <w:t>startas alla</w:t>
+      </w:r>
+      <w:r>
+        <w:t xml:space="preserve"> </w:t>
+      </w:r>
+      <w:r>
+        <w:t>processer</w:t>
+      </w:r>
+      <w:r>
+        <w:t xml:space="preserve"> med hjälp av </w:t>
+      </w:r>
+      <w:proofErr w:type="spellStart"/>
+      <w:r>
+        <w:rPr>
+          <w:b/>
+        </w:rPr>
+        <w:t>MPI_Init</w:t>
+      </w:r>
+      <w:proofErr w:type="spellEnd"/>
+      <w:r>
+        <w:t>. Därefter kan rot-noden</w:t>
+      </w:r>
+      <w:r>
+        <w:t xml:space="preserve"> </w:t>
+      </w:r>
+      <w:r>
+        <w:t xml:space="preserve">ladda in bilden och hämta ut storlek och data. Storleken skickas till alla andra processer </w:t>
+      </w:r>
+      <w:r>
+        <w:t xml:space="preserve">med </w:t>
+      </w:r>
+      <w:proofErr w:type="spellStart"/>
+      <w:r>
+        <w:rPr>
+          <w:b/>
+        </w:rPr>
+        <w:t>MPI_Bcast</w:t>
+      </w:r>
+      <w:proofErr w:type="spellEnd"/>
+      <w:r>
+        <w:t>,</w:t>
+      </w:r>
+      <w:r>
+        <w:t xml:space="preserve"> </w:t>
+      </w:r>
+      <w:r>
+        <w:t>så att de kan beräkna si</w:t>
+      </w:r>
+      <w:r>
+        <w:t xml:space="preserve">na </w:t>
+      </w:r>
+      <w:proofErr w:type="spellStart"/>
+      <w:r>
+        <w:t>displacement</w:t>
+      </w:r>
+      <w:proofErr w:type="spellEnd"/>
+      <w:r>
+        <w:t xml:space="preserve"> och </w:t>
+      </w:r>
+      <w:proofErr w:type="spellStart"/>
+      <w:r>
+        <w:t>count</w:t>
+      </w:r>
+      <w:proofErr w:type="spellEnd"/>
+      <w:r>
+        <w:t xml:space="preserve"> vektorer. Dessa används för att sprida ut delar av bilden till de olika processerna med </w:t>
+      </w:r>
+      <w:proofErr w:type="spellStart"/>
+      <w:r>
+        <w:rPr>
+          <w:b/>
+        </w:rPr>
+        <w:t>MPI_Scatterv</w:t>
+      </w:r>
+      <w:proofErr w:type="spellEnd"/>
+      <w:r>
+        <w:t xml:space="preserve">. Vi använder vektor versionen för att vi behöver sprida ut lite extra rader runt de delar som processerna ska beräkna så att den inte tappar den data som skulle finnas där radien går utanför del-bilden. Nu kan alla processer beräkna </w:t>
+      </w:r>
+      <w:proofErr w:type="spellStart"/>
+      <w:r>
+        <w:t>blur</w:t>
+      </w:r>
+      <w:proofErr w:type="spellEnd"/>
+      <w:r>
+        <w:t xml:space="preserve"> faktorn på sin del av bilden. När detta är gjort, så återstår det att samla in alla delar av bilden exklusive de delar som </w:t>
+      </w:r>
+      <w:proofErr w:type="spellStart"/>
+      <w:r>
+        <w:t>las</w:t>
+      </w:r>
+      <w:proofErr w:type="spellEnd"/>
+      <w:r>
+        <w:t xml:space="preserve"> till för att radien skulle kunna kollas utanför. Alla dessa delar skickas till rot-noden med </w:t>
+      </w:r>
+      <w:proofErr w:type="spellStart"/>
+      <w:r>
+        <w:rPr>
+          <w:b/>
+        </w:rPr>
+        <w:t>MPI_Gatherv</w:t>
+      </w:r>
+      <w:proofErr w:type="spellEnd"/>
+      <w:r>
+        <w:t xml:space="preserve">. Efter detta är gjort så sparar rot-noden bilden till fil, och alla processer kan avslutas med </w:t>
+      </w:r>
+      <w:proofErr w:type="spellStart"/>
+      <w:r>
+        <w:rPr>
+          <w:b/>
+        </w:rPr>
+        <w:t>MPI_Bcast</w:t>
+      </w:r>
+      <w:proofErr w:type="spellEnd"/>
+      <w:r>
+        <w:t>.</w:t>
+      </w:r>
+    </w:p>
+    <w:p>
+      <w:pPr>
+        <w:pStyle w:val="Rubrik2"/>
+      </w:pPr>
+      <w:proofErr w:type="spellStart"/>
+      <w:r>
+        <w:t>Thresholding</w:t>
+      </w:r>
+      <w:proofErr w:type="spellEnd"/>
+    </w:p>
+    <w:p>
+      <w:r>
+        <w:t xml:space="preserve">Först skickar vi delar av bilen med hjälp av </w:t>
+      </w:r>
+      <w:proofErr w:type="spellStart"/>
+      <w:r>
+        <w:rPr>
+          <w:b/>
+        </w:rPr>
+        <w:t>MPI_S</w:t>
+      </w:r>
+      <w:r>
+        <w:rPr>
+          <w:b/>
+        </w:rPr>
+        <w:t>catterV</w:t>
+      </w:r>
+      <w:proofErr w:type="spellEnd"/>
+      <w:r>
+        <w:t xml:space="preserve">, till alla kärnor. Sedan beräknas medelvärdena på de olika delarna parallellt, vilka skickas tillbaka </w:t>
+      </w:r>
+      <w:r>
+        <w:t xml:space="preserve">som en summa </w:t>
+      </w:r>
+      <w:r>
+        <w:t>till roten med</w:t>
+      </w:r>
+      <w:r>
+        <w:t xml:space="preserve"> hjälp av</w:t>
+      </w:r>
+      <w:r>
+        <w:t xml:space="preserve"> </w:t>
+      </w:r>
+      <w:proofErr w:type="spellStart"/>
+      <w:r>
+        <w:rPr>
+          <w:b/>
+        </w:rPr>
+        <w:t>MPI_</w:t>
+      </w:r>
+      <w:r>
+        <w:rPr>
+          <w:b/>
+        </w:rPr>
+        <w:t>Reduce</w:t>
+      </w:r>
+      <w:proofErr w:type="spellEnd"/>
+      <w:r>
+        <w:t xml:space="preserve">. Därefter beräknar roten det slutgiltiga medelvärdet och använder </w:t>
+      </w:r>
+      <w:proofErr w:type="spellStart"/>
+      <w:r>
+        <w:rPr>
+          <w:b/>
+        </w:rPr>
+        <w:t>MPI_B</w:t>
+      </w:r>
+      <w:r>
+        <w:rPr>
+          <w:b/>
+        </w:rPr>
+        <w:t>cast</w:t>
+      </w:r>
+      <w:proofErr w:type="spellEnd"/>
+      <w:r>
+        <w:t xml:space="preserve"> för att skicka detta till alla noder.</w:t>
+      </w:r>
+      <w:r>
+        <w:t xml:space="preserve"> Varpå noderna skapar sina svartvita bilder vilka skickas tillbaka till roten med hjälp av </w:t>
+      </w:r>
+      <w:proofErr w:type="spellStart"/>
+      <w:r>
+        <w:rPr>
+          <w:b/>
+        </w:rPr>
+        <w:t>MPI_GatherV</w:t>
+      </w:r>
+      <w:proofErr w:type="spellEnd"/>
+      <w:r>
+        <w:t>.</w:t>
+      </w:r>
+    </w:p>
+    <w:p>
+      <w:pPr>
+        <w:pStyle w:val="Rubrik1"/>
+      </w:pPr>
+      <w:r>
+        <w:t>Exekveringstider</w:t>
+      </w:r>
+    </w:p>
+    <w:p>
+      <w:pPr>
+        <w:keepNext/>
+        <w:jc w:val="center"/>
+      </w:pPr>
+      <w:r>
+        <w:rPr>
+          <w:noProof/>
+        </w:rPr>
+        <w:drawing>
+          <wp:inline distT="0" distB="0" distL="0" distR="0" wp14:anchorId="559D841E" wp14:editId="16E267B7">
+            <wp:extent cx="4572000" cy="2743200"/>
+            <wp:effectExtent l="0" t="0" r="19050" b="19050"/>
+            <wp:docPr id="2" name="Diagram 2"/>
+            <wp:cNvGraphicFramePr/>
+            <a:graphic xmlns:a="http://schemas.openxmlformats.org/drawingml/2006/main">
+              <a:graphicData uri="http://schemas.openxmlformats.org/drawingml/2006/chart">
+                <c:chart xmlns:c="http://schemas.openxmlformats.org/drawingml/2006/chart" xmlns:r="http://schemas.openxmlformats.org/officeDocument/2006/relationships" r:id="rId7"/>
+              </a:graphicData>
+            </a:graphic>
+          </wp:inline>
+        </w:drawing>
       </w:r>
       <w:bookmarkStart w:id="0" w:name="_GoBack"/>
       <w:bookmarkEnd w:id="0"/>
     </w:p>
     <w:p>
-      <w:r>
-        <w:t xml:space="preserve">Först </w:t>
-      </w:r>
-      <w:r>
-        <w:t>startas alla</w:t>
-      </w:r>
-      <w:r>
-        <w:t xml:space="preserve"> </w:t>
-      </w:r>
-      <w:r>
-        <w:t>processer</w:t>
-      </w:r>
-      <w:r>
-        <w:t xml:space="preserve"> med hjälp av </w:t>
+      <w:pPr>
+        <w:pStyle w:val="Beskrivning"/>
+        <w:jc w:val="center"/>
+      </w:pPr>
+      <w:r>
+        <w:t xml:space="preserve">Figur </w:t>
+      </w:r>
+      <w:fldSimple w:instr=" SEQ Figur \* ARABIC ">
+        <w:r>
+          <w:rPr>
+            <w:noProof/>
+          </w:rPr>
+          <w:t>1</w:t>
+        </w:r>
+      </w:fldSimple>
+      <w:r>
+        <w:t xml:space="preserve">: </w:t>
       </w:r>
       <w:proofErr w:type="spellStart"/>
       <w:r>
-        <w:rPr>
-          <w:b/>
-        </w:rPr>
-        <w:t>MPI_Init</w:t>
+        <w:t>Exekveringstid</w:t>
       </w:r>
       <w:proofErr w:type="spellEnd"/>
       <w:r>
-        <w:t>. Därefter kan rot-noden</w:t>
-      </w:r>
-      <w:r>
-        <w:t xml:space="preserve"> </w:t>
-      </w:r>
-      <w:r>
-        <w:t xml:space="preserve">ladda in bilden och hämta ut storlek och data. Storleken skickas till alla andra processer </w:t>
-      </w:r>
-      <w:r>
-        <w:t xml:space="preserve">med </w:t>
+        <w:t xml:space="preserve"> för </w:t>
       </w:r>
       <w:proofErr w:type="spellStart"/>
       <w:r>
-        <w:rPr>
-          <w:b/>
-        </w:rPr>
-        <w:t>MPI_Bcast</w:t>
+        <w:t>blurfiltret</w:t>
       </w:r>
       <w:proofErr w:type="spellEnd"/>
-      <w:r>
-        <w:t>,</w:t>
-      </w:r>
-      <w:r>
-        <w:t xml:space="preserve"> </w:t>
-      </w:r>
-      <w:r>
-        <w:t>så att de kan beräkna si</w:t>
-      </w:r>
-      <w:r>
-        <w:t xml:space="preserve">na </w:t>
-      </w:r>
-      <w:proofErr w:type="spellStart"/>
-      <w:r>
-        <w:t>displacement</w:t>
-      </w:r>
-      <w:proofErr w:type="spellEnd"/>
-      <w:r>
-        <w:t xml:space="preserve"> och </w:t>
-      </w:r>
-      <w:proofErr w:type="spellStart"/>
-      <w:r>
-        <w:t>count</w:t>
-      </w:r>
-      <w:proofErr w:type="spellEnd"/>
-      <w:r>
-        <w:t xml:space="preserve"> vektorer. Dessa används för att sprida ut delar av bilden till de olika processerna med </w:t>
-      </w:r>
-      <w:proofErr w:type="spellStart"/>
-      <w:r>
-        <w:rPr>
-          <w:b/>
-        </w:rPr>
-        <w:t>MPI_Scatterv</w:t>
-      </w:r>
-      <w:proofErr w:type="spellEnd"/>
-      <w:r>
-        <w:t xml:space="preserve">. Vi använder vektor versionen för att vi behöver sprida ut lite extra rader runt de delar som processerna ska beräkna så att den inte tappar den data som skulle finnas där radien går utanför del-bilden. Nu kan alla processer beräkna </w:t>
-      </w:r>
-      <w:proofErr w:type="spellStart"/>
-      <w:r>
-        <w:t>blur</w:t>
-      </w:r>
-      <w:proofErr w:type="spellEnd"/>
-      <w:r>
-        <w:t xml:space="preserve"> faktorn på sin del av bilden. När detta är gjort, så återstår det att samla in alla delar av bilden exklusive de delar som </w:t>
-      </w:r>
-      <w:proofErr w:type="spellStart"/>
-      <w:r>
-        <w:t>las</w:t>
-      </w:r>
-      <w:proofErr w:type="spellEnd"/>
-      <w:r>
-        <w:t xml:space="preserve"> till för att radien skulle kunna kollas utanför. Alla dessa delar skickas till rot-noden med </w:t>
-      </w:r>
-      <w:proofErr w:type="spellStart"/>
-      <w:r>
-        <w:rPr>
-          <w:b/>
-        </w:rPr>
-        <w:t>MPI_Gatherv</w:t>
-      </w:r>
-      <w:proofErr w:type="spellEnd"/>
-      <w:r>
-        <w:t xml:space="preserve">. Efter detta är gjort så sparar rot-noden bilden till fil, och alla processer kan avslutas med </w:t>
-      </w:r>
-      <w:proofErr w:type="spellStart"/>
-      <w:r>
-        <w:rPr>
-          <w:b/>
-        </w:rPr>
-        <w:t>MPI_Bcast</w:t>
-      </w:r>
-      <w:proofErr w:type="spellEnd"/>
-      <w:r>
-        <w:t>.</w:t>
-      </w:r>
     </w:p>
     <w:p>
       <w:pPr>
-        <w:pStyle w:val="Heading2"/>
+        <w:keepNext/>
+        <w:jc w:val="center"/>
       </w:pPr>
-      <w:proofErr w:type="spellStart"/>
-      <w:r>
-        <w:t>Thresholding</w:t>
-      </w:r>
-      <w:proofErr w:type="spellEnd"/>
-    </w:p>
-    <w:p>
-      <w:r>
-        <w:t xml:space="preserve">Först skickar vi delar av bilen med hjälp av </w:t>
-      </w:r>
-      <w:proofErr w:type="spellStart"/>
       <w:r>
         <w:rPr>
-          <w:b/>
+          <w:noProof/>
         </w:rPr>
-        <w:t>MPI_S</w:t>
-      </w:r>
-      <w:r>
-        <w:rPr>
-          <w:b/>
-        </w:rPr>
-        <w:t>catterV</w:t>
-      </w:r>
-      <w:proofErr w:type="spellEnd"/>
-      <w:r>
-        <w:t xml:space="preserve">, till alla kärnor. Sedan beräknas medelvärdena på de olika delarna parallellt, vilka skickas tillbaka </w:t>
-      </w:r>
-      <w:r>
-        <w:t xml:space="preserve">som en summa </w:t>
-      </w:r>
-      <w:r>
-        <w:t>till roten med</w:t>
-      </w:r>
-      <w:r>
-        <w:t xml:space="preserve"> hjälp av</w:t>
-      </w:r>
-      <w:r>
-        <w:t xml:space="preserve"> </w:t>
-      </w:r>
-      <w:proofErr w:type="spellStart"/>
-      <w:r>
-        <w:rPr>
-          <w:b/>
-        </w:rPr>
-        <w:t>MPI_</w:t>
-      </w:r>
-      <w:r>
-        <w:rPr>
-          <w:b/>
-        </w:rPr>
-        <w:t>Reduce</w:t>
-      </w:r>
-      <w:proofErr w:type="spellEnd"/>
-      <w:r>
-        <w:t xml:space="preserve">. Därefter beräknar roten det slutgiltiga medelvärdet och använder </w:t>
-      </w:r>
-      <w:proofErr w:type="spellStart"/>
-      <w:r>
-        <w:rPr>
-          <w:b/>
-        </w:rPr>
-        <w:t>MPI_B</w:t>
-      </w:r>
-      <w:r>
-        <w:rPr>
-          <w:b/>
-        </w:rPr>
-        <w:t>cast</w:t>
-      </w:r>
-      <w:proofErr w:type="spellEnd"/>
-      <w:r>
-        <w:t xml:space="preserve"> för att skicka detta till alla noder.</w:t>
-      </w:r>
-      <w:r>
-        <w:t xml:space="preserve"> Varpå noderna skapar sina svartvita bilder vilka skickas tillbaka till roten med hjälp av </w:t>
-      </w:r>
-      <w:proofErr w:type="spellStart"/>
-      <w:r>
-        <w:rPr>
-          <w:b/>
-        </w:rPr>
-        <w:t>MPI_GatherV</w:t>
-      </w:r>
-      <w:proofErr w:type="spellEnd"/>
-      <w:r>
-        <w:t>.</w:t>
+        <w:lastRenderedPageBreak/>
+        <w:drawing>
+          <wp:inline distT="0" distB="0" distL="0" distR="0" wp14:anchorId="41B9F83A" wp14:editId="1674A682">
+            <wp:extent cx="4572000" cy="2743200"/>
+            <wp:effectExtent l="0" t="0" r="19050" b="19050"/>
+            <wp:docPr id="1" name="Diagram 1"/>
+            <wp:cNvGraphicFramePr/>
+            <a:graphic xmlns:a="http://schemas.openxmlformats.org/drawingml/2006/main">
+              <a:graphicData uri="http://schemas.openxmlformats.org/drawingml/2006/chart">
+                <c:chart xmlns:c="http://schemas.openxmlformats.org/drawingml/2006/chart" xmlns:r="http://schemas.openxmlformats.org/officeDocument/2006/relationships" r:id="rId8"/>
+              </a:graphicData>
+            </a:graphic>
+          </wp:inline>
+        </w:drawing>
       </w:r>
     </w:p>
     <w:p>
       <w:pPr>
-        <w:pStyle w:val="Heading1"/>
+        <w:pStyle w:val="Beskrivning"/>
+        <w:jc w:val="center"/>
       </w:pPr>
       <w:r>
-        <w:t>Exekveringstider</w:t>
-      </w:r>
+        <w:t xml:space="preserve">Figur </w:t>
+      </w:r>
+      <w:fldSimple w:instr=" SEQ Figur \* ARABIC ">
+        <w:r>
+          <w:rPr>
+            <w:noProof/>
+          </w:rPr>
+          <w:t>2</w:t>
+        </w:r>
+      </w:fldSimple>
+      <w:r>
+        <w:t xml:space="preserve">: </w:t>
+      </w:r>
+      <w:proofErr w:type="spellStart"/>
+      <w:r>
+        <w:t>Exekveringstid</w:t>
+      </w:r>
+      <w:proofErr w:type="spellEnd"/>
+      <w:r>
+        <w:t xml:space="preserve"> för </w:t>
+      </w:r>
+      <w:proofErr w:type="spellStart"/>
+      <w:r>
+        <w:t>thresfiltret</w:t>
+      </w:r>
+      <w:proofErr w:type="spellEnd"/>
     </w:p>
-    <w:p/>
     <w:sectPr>
-      <w:headerReference w:type="default" r:id="rId7"/>
+      <w:headerReference w:type="default" r:id="rId9"/>
       <w:pgSz w:w="11900" w:h="16840"/>
       <w:pgMar w:top="1440" w:right="1800" w:bottom="1440" w:left="1800" w:header="708" w:footer="708" w:gutter="0"/>
       <w:cols w:space="708"/>
@@ -259,7 +373,7 @@
 </file>
 
 <file path=word/endnotes.xml><?xml version="1.0" encoding="utf-8"?>
-<w:endnotes xmlns:wpc="http://schemas.microsoft.com/office/word/2010/wordprocessingCanvas" xmlns:mo="http://schemas.microsoft.com/office/mac/office/2008/main" xmlns:mc="http://schemas.openxmlformats.org/markup-compatibility/2006" xmlns:mv="urn:schemas-microsoft-com:mac:vml" xmlns:o="urn:schemas-microsoft-com:office:office" xmlns:r="http://schemas.openxmlformats.org/officeDocument/2006/relationships" xmlns:m="http://schemas.openxmlformats.org/officeDocument/2006/math" xmlns:v="urn:schemas-microsoft-com:vml" xmlns:wp14="http://schemas.microsoft.com/office/word/2010/wordprocessingDrawing" xmlns:wp="http://schemas.openxmlformats.org/drawingml/2006/wordprocessingDrawing" xmlns:w10="urn:schemas-microsoft-com:office:word" xmlns:w="http://schemas.openxmlformats.org/wordprocessingml/2006/main" xmlns:w14="http://schemas.microsoft.com/office/word/2010/wordml" xmlns:wpg="http://schemas.microsoft.com/office/word/2010/wordprocessingGroup" xmlns:wpi="http://schemas.microsoft.com/office/word/2010/wordprocessingInk" xmlns:wne="http://schemas.microsoft.com/office/word/2006/wordml" xmlns:wps="http://schemas.microsoft.com/office/word/2010/wordprocessingShape" mc:Ignorable="w14 wp14">
+<w:endnotes xmlns:wpc="http://schemas.microsoft.com/office/word/2010/wordprocessingCanvas" xmlns:mc="http://schemas.openxmlformats.org/markup-compatibility/2006" xmlns:o="urn:schemas-microsoft-com:office:office" xmlns:r="http://schemas.openxmlformats.org/officeDocument/2006/relationships" xmlns:m="http://schemas.openxmlformats.org/officeDocument/2006/math" xmlns:v="urn:schemas-microsoft-com:vml" xmlns:wp14="http://schemas.microsoft.com/office/word/2010/wordprocessingDrawing" xmlns:wp="http://schemas.openxmlformats.org/drawingml/2006/wordprocessingDrawing" xmlns:w10="urn:schemas-microsoft-com:office:word" xmlns:w="http://schemas.openxmlformats.org/wordprocessingml/2006/main" xmlns:w14="http://schemas.microsoft.com/office/word/2010/wordml" xmlns:wpg="http://schemas.microsoft.com/office/word/2010/wordprocessingGroup" xmlns:wpi="http://schemas.microsoft.com/office/word/2010/wordprocessingInk" xmlns:wne="http://schemas.microsoft.com/office/word/2006/wordml" xmlns:wps="http://schemas.microsoft.com/office/word/2010/wordprocessingShape" mc:Ignorable="w14 wp14">
   <w:endnote w:type="separator" w:id="-1">
     <w:p>
       <w:pPr>
@@ -284,7 +398,7 @@
 </file>
 
 <file path=word/footnotes.xml><?xml version="1.0" encoding="utf-8"?>
-<w:footnotes xmlns:wpc="http://schemas.microsoft.com/office/word/2010/wordprocessingCanvas" xmlns:mo="http://schemas.microsoft.com/office/mac/office/2008/main" xmlns:mc="http://schemas.openxmlformats.org/markup-compatibility/2006" xmlns:mv="urn:schemas-microsoft-com:mac:vml" xmlns:o="urn:schemas-microsoft-com:office:office" xmlns:r="http://schemas.openxmlformats.org/officeDocument/2006/relationships" xmlns:m="http://schemas.openxmlformats.org/officeDocument/2006/math" xmlns:v="urn:schemas-microsoft-com:vml" xmlns:wp14="http://schemas.microsoft.com/office/word/2010/wordprocessingDrawing" xmlns:wp="http://schemas.openxmlformats.org/drawingml/2006/wordprocessingDrawing" xmlns:w10="urn:schemas-microsoft-com:office:word" xmlns:w="http://schemas.openxmlformats.org/wordprocessingml/2006/main" xmlns:w14="http://schemas.microsoft.com/office/word/2010/wordml" xmlns:wpg="http://schemas.microsoft.com/office/word/2010/wordprocessingGroup" xmlns:wpi="http://schemas.microsoft.com/office/word/2010/wordprocessingInk" xmlns:wne="http://schemas.microsoft.com/office/word/2006/wordml" xmlns:wps="http://schemas.microsoft.com/office/word/2010/wordprocessingShape" mc:Ignorable="w14 wp14">
+<w:footnotes xmlns:wpc="http://schemas.microsoft.com/office/word/2010/wordprocessingCanvas" xmlns:mc="http://schemas.openxmlformats.org/markup-compatibility/2006" xmlns:o="urn:schemas-microsoft-com:office:office" xmlns:r="http://schemas.openxmlformats.org/officeDocument/2006/relationships" xmlns:m="http://schemas.openxmlformats.org/officeDocument/2006/math" xmlns:v="urn:schemas-microsoft-com:vml" xmlns:wp14="http://schemas.microsoft.com/office/word/2010/wordprocessingDrawing" xmlns:wp="http://schemas.openxmlformats.org/drawingml/2006/wordprocessingDrawing" xmlns:w10="urn:schemas-microsoft-com:office:word" xmlns:w="http://schemas.openxmlformats.org/wordprocessingml/2006/main" xmlns:w14="http://schemas.microsoft.com/office/word/2010/wordml" xmlns:wpg="http://schemas.microsoft.com/office/word/2010/wordprocessingGroup" xmlns:wpi="http://schemas.microsoft.com/office/word/2010/wordprocessingInk" xmlns:wne="http://schemas.microsoft.com/office/word/2006/wordml" xmlns:wps="http://schemas.microsoft.com/office/word/2010/wordprocessingShape" mc:Ignorable="w14 wp14">
   <w:footnote w:type="separator" w:id="-1">
     <w:p>
       <w:pPr>
@@ -309,10 +423,62 @@
 </file>
 
 <file path=word/header1.xml><?xml version="1.0" encoding="utf-8"?>
-<w:hdr xmlns:wpc="http://schemas.microsoft.com/office/word/2010/wordprocessingCanvas" xmlns:mo="http://schemas.microsoft.com/office/mac/office/2008/main" xmlns:mc="http://schemas.openxmlformats.org/markup-compatibility/2006" xmlns:mv="urn:schemas-microsoft-com:mac:vml" xmlns:o="urn:schemas-microsoft-com:office:office" xmlns:r="http://schemas.openxmlformats.org/officeDocument/2006/relationships" xmlns:m="http://schemas.openxmlformats.org/officeDocument/2006/math" xmlns:v="urn:schemas-microsoft-com:vml" xmlns:wp14="http://schemas.microsoft.com/office/word/2010/wordprocessingDrawing" xmlns:wp="http://schemas.openxmlformats.org/drawingml/2006/wordprocessingDrawing" xmlns:w10="urn:schemas-microsoft-com:office:word" xmlns:w="http://schemas.openxmlformats.org/wordprocessingml/2006/main" xmlns:w14="http://schemas.microsoft.com/office/word/2010/wordml" xmlns:wpg="http://schemas.microsoft.com/office/word/2010/wordprocessingGroup" xmlns:wpi="http://schemas.microsoft.com/office/word/2010/wordprocessingInk" xmlns:wne="http://schemas.microsoft.com/office/word/2006/wordml" xmlns:wps="http://schemas.microsoft.com/office/word/2010/wordprocessingShape" mc:Ignorable="w14 wp14">
+<w:hdr xmlns:wpc="http://schemas.microsoft.com/office/word/2010/wordprocessingCanvas" xmlns:mc="http://schemas.openxmlformats.org/markup-compatibility/2006" xmlns:o="urn:schemas-microsoft-com:office:office" xmlns:r="http://schemas.openxmlformats.org/officeDocument/2006/relationships" xmlns:m="http://schemas.openxmlformats.org/officeDocument/2006/math" xmlns:v="urn:schemas-microsoft-com:vml" xmlns:wp14="http://schemas.microsoft.com/office/word/2010/wordprocessingDrawing" xmlns:wp="http://schemas.openxmlformats.org/drawingml/2006/wordprocessingDrawing" xmlns:w10="urn:schemas-microsoft-com:office:word" xmlns:w="http://schemas.openxmlformats.org/wordprocessingml/2006/main" xmlns:w14="http://schemas.microsoft.com/office/word/2010/wordml" xmlns:wpg="http://schemas.microsoft.com/office/word/2010/wordprocessingGroup" xmlns:wpi="http://schemas.microsoft.com/office/word/2010/wordprocessingInk" xmlns:wne="http://schemas.microsoft.com/office/word/2006/wordml" xmlns:wps="http://schemas.microsoft.com/office/word/2010/wordprocessingShape" mc:Ignorable="w14 wp14">
   <w:p>
     <w:pPr>
-      <w:pStyle w:val="Header"/>
+      <w:pStyle w:val="Sidhuvud"/>
+      <w:tabs>
+        <w:tab w:val="clear" w:pos="4153"/>
+        <w:tab w:val="center" w:pos="3402"/>
+      </w:tabs>
+      <w:rPr>
+        <w:sz w:val="22"/>
+        <w:szCs w:val="22"/>
+        <w:lang w:val="en-US"/>
+      </w:rPr>
+    </w:pPr>
+    <w:r>
+      <w:rPr>
+        <w:sz w:val="22"/>
+        <w:szCs w:val="22"/>
+        <w:lang w:val="en-US"/>
+      </w:rPr>
+      <w:t>TDDC78 – Parallel Computers</w:t>
+    </w:r>
+    <w:r>
+      <w:rPr>
+        <w:sz w:val="22"/>
+        <w:szCs w:val="22"/>
+        <w:lang w:val="en-US"/>
+      </w:rPr>
+      <w:tab/>
+    </w:r>
+    <w:r>
+      <w:rPr>
+        <w:sz w:val="22"/>
+        <w:szCs w:val="22"/>
+        <w:lang w:val="en-US"/>
+      </w:rPr>
+      <w:tab/>
+      <w:t xml:space="preserve">Christoffer Nylén, </w:t>
+    </w:r>
+    <w:hyperlink r:id="rId1" w:history="1">
+      <w:r>
+        <w:rPr>
+          <w:rStyle w:val="Hyperlnk"/>
+          <w:color w:val="auto"/>
+          <w:sz w:val="22"/>
+          <w:szCs w:val="22"/>
+          <w:u w:val="none"/>
+          <w:lang w:val="en-US"/>
+        </w:rPr>
+        <w:t>chrny719@student.liu.se</w:t>
+      </w:r>
+    </w:hyperlink>
+  </w:p>
+  <w:p>
+    <w:pPr>
+      <w:pStyle w:val="Sidhuvud"/>
       <w:tabs>
         <w:tab w:val="clear" w:pos="4153"/>
         <w:tab w:val="center" w:pos="3402"/>
@@ -326,38 +492,15 @@
       <w:rPr>
         <w:sz w:val="22"/>
         <w:szCs w:val="22"/>
+        <w:lang w:val="en-US"/>
       </w:rPr>
-      <w:t xml:space="preserve">TDDC78 – </w:t>
+      <w:tab/>
     </w:r>
-    <w:proofErr w:type="spellStart"/>
     <w:r>
       <w:rPr>
         <w:sz w:val="22"/>
         <w:szCs w:val="22"/>
-      </w:rPr>
-      <w:t>Parallel</w:t>
-    </w:r>
-    <w:proofErr w:type="spellEnd"/>
-    <w:r>
-      <w:rPr>
-        <w:sz w:val="22"/>
-        <w:szCs w:val="22"/>
-      </w:rPr>
-      <w:t xml:space="preserve"> </w:t>
-    </w:r>
-    <w:proofErr w:type="spellStart"/>
-    <w:r>
-      <w:rPr>
-        <w:sz w:val="22"/>
-        <w:szCs w:val="22"/>
-      </w:rPr>
-      <w:t>Computers</w:t>
-    </w:r>
-    <w:proofErr w:type="spellEnd"/>
-    <w:r>
-      <w:rPr>
-        <w:sz w:val="22"/>
-        <w:szCs w:val="22"/>
+        <w:lang w:val="en-US"/>
       </w:rPr>
       <w:tab/>
     </w:r>
@@ -366,47 +509,6 @@
         <w:sz w:val="22"/>
         <w:szCs w:val="22"/>
       </w:rPr>
-      <w:tab/>
-      <w:t xml:space="preserve">Christoffer Nylén, </w:t>
-    </w:r>
-    <w:hyperlink r:id="rId1" w:history="1">
-      <w:r>
-        <w:rPr>
-          <w:rStyle w:val="Hyperlink"/>
-          <w:color w:val="auto"/>
-          <w:sz w:val="22"/>
-          <w:szCs w:val="22"/>
-          <w:u w:val="none"/>
-        </w:rPr>
-        <w:t>chrny719@student.liu.se</w:t>
-      </w:r>
-    </w:hyperlink>
-  </w:p>
-  <w:p>
-    <w:pPr>
-      <w:pStyle w:val="Header"/>
-      <w:tabs>
-        <w:tab w:val="clear" w:pos="4153"/>
-        <w:tab w:val="center" w:pos="3402"/>
-      </w:tabs>
-      <w:rPr>
-        <w:sz w:val="22"/>
-        <w:szCs w:val="22"/>
-      </w:rPr>
-    </w:pPr>
-    <w:r>
-      <w:rPr>
-        <w:sz w:val="22"/>
-        <w:szCs w:val="22"/>
-      </w:rPr>
-      <w:tab/>
-    </w:r>
-    <w:r>
-      <w:rPr>
-        <w:sz w:val="22"/>
-        <w:szCs w:val="22"/>
-      </w:rPr>
-      <w:tab/>
       <w:t>Alexander Norström, aleno278@student.liu.se</w:t>
     </w:r>
   </w:p>
@@ -430,7 +532,7 @@
       </w:pPr>
     </w:pPrDefault>
   </w:docDefaults>
-  <w:latentStyles w:defLockedState="0" w:defUIPriority="99" w:defSemiHidden="1" w:defUnhideWhenUsed="1" w:defQFormat="0" w:count="276">
+  <w:latentStyles w:defLockedState="0" w:defUIPriority="99" w:defSemiHidden="1" w:defUnhideWhenUsed="1" w:defQFormat="0" w:count="267">
     <w:lsdException w:name="Normal" w:semiHidden="0" w:uiPriority="0" w:unhideWhenUsed="0" w:qFormat="1"/>
     <w:lsdException w:name="heading 1" w:semiHidden="0" w:uiPriority="9" w:unhideWhenUsed="0" w:qFormat="1"/>
     <w:lsdException w:name="heading 2" w:uiPriority="9" w:qFormat="1"/>
@@ -573,11 +675,11 @@
     <w:name w:val="Normal"/>
     <w:qFormat/>
   </w:style>
-  <w:style w:type="paragraph" w:styleId="Heading1">
+  <w:style w:type="paragraph" w:styleId="Rubrik1">
     <w:name w:val="heading 1"/>
     <w:basedOn w:val="Normal"/>
     <w:next w:val="Normal"/>
-    <w:link w:val="Heading1Char"/>
+    <w:link w:val="Rubrik1Char"/>
     <w:uiPriority w:val="9"/>
     <w:qFormat/>
     <w:rsid w:val="00291F99"/>
@@ -596,11 +698,11 @@
       <w:szCs w:val="32"/>
     </w:rPr>
   </w:style>
-  <w:style w:type="paragraph" w:styleId="Heading2">
+  <w:style w:type="paragraph" w:styleId="Rubrik2">
     <w:name w:val="heading 2"/>
     <w:basedOn w:val="Normal"/>
     <w:next w:val="Normal"/>
-    <w:link w:val="Heading2Char"/>
+    <w:link w:val="Rubrik2Char"/>
     <w:uiPriority w:val="9"/>
     <w:unhideWhenUsed/>
     <w:qFormat/>
@@ -620,13 +722,13 @@
       <w:szCs w:val="26"/>
     </w:rPr>
   </w:style>
-  <w:style w:type="character" w:default="1" w:styleId="DefaultParagraphFont">
+  <w:style w:type="character" w:default="1" w:styleId="Standardstycketeckensnitt">
     <w:name w:val="Default Paragraph Font"/>
     <w:uiPriority w:val="1"/>
     <w:semiHidden/>
     <w:unhideWhenUsed/>
   </w:style>
-  <w:style w:type="table" w:default="1" w:styleId="TableNormal">
+  <w:style w:type="table" w:default="1" w:styleId="Normaltabell">
     <w:name w:val="Normal Table"/>
     <w:uiPriority w:val="99"/>
     <w:semiHidden/>
@@ -641,16 +743,16 @@
       </w:tblCellMar>
     </w:tblPr>
   </w:style>
-  <w:style w:type="numbering" w:default="1" w:styleId="NoList">
+  <w:style w:type="numbering" w:default="1" w:styleId="Ingenlista">
     <w:name w:val="No List"/>
     <w:uiPriority w:val="99"/>
     <w:semiHidden/>
     <w:unhideWhenUsed/>
   </w:style>
-  <w:style w:type="character" w:customStyle="1" w:styleId="Heading1Char">
-    <w:name w:val="Heading 1 Char"/>
-    <w:basedOn w:val="DefaultParagraphFont"/>
-    <w:link w:val="Heading1"/>
+  <w:style w:type="character" w:customStyle="1" w:styleId="Rubrik1Char">
+    <w:name w:val="Rubrik 1 Char"/>
+    <w:basedOn w:val="Standardstycketeckensnitt"/>
+    <w:link w:val="Rubrik1"/>
     <w:uiPriority w:val="9"/>
     <w:rsid w:val="00291F99"/>
     <w:rPr>
@@ -662,10 +764,10 @@
       <w:szCs w:val="32"/>
     </w:rPr>
   </w:style>
-  <w:style w:type="character" w:customStyle="1" w:styleId="Heading2Char">
-    <w:name w:val="Heading 2 Char"/>
-    <w:basedOn w:val="DefaultParagraphFont"/>
-    <w:link w:val="Heading2"/>
+  <w:style w:type="character" w:customStyle="1" w:styleId="Rubrik2Char">
+    <w:name w:val="Rubrik 2 Char"/>
+    <w:basedOn w:val="Standardstycketeckensnitt"/>
+    <w:link w:val="Rubrik2"/>
     <w:uiPriority w:val="9"/>
     <w:rsid w:val="00C10DAB"/>
     <w:rPr>
@@ -677,10 +779,10 @@
       <w:szCs w:val="26"/>
     </w:rPr>
   </w:style>
-  <w:style w:type="paragraph" w:styleId="Header">
+  <w:style w:type="paragraph" w:styleId="Sidhuvud">
     <w:name w:val="header"/>
     <w:basedOn w:val="Normal"/>
-    <w:link w:val="HeaderChar"/>
+    <w:link w:val="SidhuvudChar"/>
     <w:uiPriority w:val="99"/>
     <w:unhideWhenUsed/>
     <w:rsid w:val="00C10DAB"/>
@@ -692,17 +794,17 @@
       <w:spacing w:after="0"/>
     </w:pPr>
   </w:style>
-  <w:style w:type="character" w:customStyle="1" w:styleId="HeaderChar">
-    <w:name w:val="Header Char"/>
-    <w:basedOn w:val="DefaultParagraphFont"/>
-    <w:link w:val="Header"/>
+  <w:style w:type="character" w:customStyle="1" w:styleId="SidhuvudChar">
+    <w:name w:val="Sidhuvud Char"/>
+    <w:basedOn w:val="Standardstycketeckensnitt"/>
+    <w:link w:val="Sidhuvud"/>
     <w:uiPriority w:val="99"/>
     <w:rsid w:val="00C10DAB"/>
   </w:style>
-  <w:style w:type="paragraph" w:styleId="Footer">
+  <w:style w:type="paragraph" w:styleId="Sidfot">
     <w:name w:val="footer"/>
     <w:basedOn w:val="Normal"/>
-    <w:link w:val="FooterChar"/>
+    <w:link w:val="SidfotChar"/>
     <w:uiPriority w:val="99"/>
     <w:unhideWhenUsed/>
     <w:rsid w:val="00C10DAB"/>
@@ -714,16 +816,16 @@
       <w:spacing w:after="0"/>
     </w:pPr>
   </w:style>
-  <w:style w:type="character" w:customStyle="1" w:styleId="FooterChar">
-    <w:name w:val="Footer Char"/>
-    <w:basedOn w:val="DefaultParagraphFont"/>
-    <w:link w:val="Footer"/>
+  <w:style w:type="character" w:customStyle="1" w:styleId="SidfotChar">
+    <w:name w:val="Sidfot Char"/>
+    <w:basedOn w:val="Standardstycketeckensnitt"/>
+    <w:link w:val="Sidfot"/>
     <w:uiPriority w:val="99"/>
     <w:rsid w:val="00C10DAB"/>
   </w:style>
-  <w:style w:type="character" w:styleId="Hyperlink">
+  <w:style w:type="character" w:styleId="Hyperlnk">
     <w:name w:val="Hyperlink"/>
-    <w:basedOn w:val="DefaultParagraphFont"/>
+    <w:basedOn w:val="Standardstycketeckensnitt"/>
     <w:uiPriority w:val="99"/>
     <w:unhideWhenUsed/>
     <w:rsid w:val="00C10DAB"/>
@@ -732,11 +834,57 @@
       <w:u w:val="single"/>
     </w:rPr>
   </w:style>
+  <w:style w:type="paragraph" w:styleId="Ballongtext">
+    <w:name w:val="Balloon Text"/>
+    <w:basedOn w:val="Normal"/>
+    <w:link w:val="BallongtextChar"/>
+    <w:uiPriority w:val="99"/>
+    <w:semiHidden/>
+    <w:unhideWhenUsed/>
+    <w:rsid w:val="001C411D"/>
+    <w:pPr>
+      <w:spacing w:after="0"/>
+    </w:pPr>
+    <w:rPr>
+      <w:rFonts w:ascii="Tahoma" w:hAnsi="Tahoma" w:cs="Tahoma"/>
+      <w:sz w:val="16"/>
+      <w:szCs w:val="16"/>
+    </w:rPr>
+  </w:style>
+  <w:style w:type="character" w:customStyle="1" w:styleId="BallongtextChar">
+    <w:name w:val="Ballongtext Char"/>
+    <w:basedOn w:val="Standardstycketeckensnitt"/>
+    <w:link w:val="Ballongtext"/>
+    <w:uiPriority w:val="99"/>
+    <w:semiHidden/>
+    <w:rsid w:val="001C411D"/>
+    <w:rPr>
+      <w:rFonts w:ascii="Tahoma" w:hAnsi="Tahoma" w:cs="Tahoma"/>
+      <w:sz w:val="16"/>
+      <w:szCs w:val="16"/>
+    </w:rPr>
+  </w:style>
+  <w:style w:type="paragraph" w:styleId="Beskrivning">
+    <w:name w:val="caption"/>
+    <w:basedOn w:val="Normal"/>
+    <w:next w:val="Normal"/>
+    <w:uiPriority w:val="35"/>
+    <w:unhideWhenUsed/>
+    <w:qFormat/>
+    <w:rsid w:val="009B6D6D"/>
+    <w:rPr>
+      <w:b/>
+      <w:bCs/>
+      <w:color w:val="4F81BD" w:themeColor="accent1"/>
+      <w:sz w:val="18"/>
+      <w:szCs w:val="18"/>
+    </w:rPr>
+  </w:style>
 </w:styles>
 </file>
 
 <file path=word/stylesWithEffects.xml><?xml version="1.0" encoding="utf-8"?>
-<w:styles xmlns:wpc="http://schemas.microsoft.com/office/word/2010/wordprocessingCanvas" xmlns:mo="http://schemas.microsoft.com/office/mac/office/2008/main" xmlns:mc="http://schemas.openxmlformats.org/markup-compatibility/2006" xmlns:mv="urn:schemas-microsoft-com:mac:vml" xmlns:o="urn:schemas-microsoft-com:office:office" xmlns:r="http://schemas.openxmlformats.org/officeDocument/2006/relationships" xmlns:m="http://schemas.openxmlformats.org/officeDocument/2006/math" xmlns:v="urn:schemas-microsoft-com:vml" xmlns:wp14="http://schemas.microsoft.com/office/word/2010/wordprocessingDrawing" xmlns:wp="http://schemas.openxmlformats.org/drawingml/2006/wordprocessingDrawing" xmlns:w10="urn:schemas-microsoft-com:office:word" xmlns:w="http://schemas.openxmlformats.org/wordprocessingml/2006/main" xmlns:w14="http://schemas.microsoft.com/office/word/2010/wordml" xmlns:wpg="http://schemas.microsoft.com/office/word/2010/wordprocessingGroup" xmlns:wpi="http://schemas.microsoft.com/office/word/2010/wordprocessingInk" xmlns:wne="http://schemas.microsoft.com/office/word/2006/wordml" xmlns:wps="http://schemas.microsoft.com/office/word/2010/wordprocessingShape" mc:Ignorable="w14 wp14">
+<w:styles xmlns:wpc="http://schemas.microsoft.com/office/word/2010/wordprocessingCanvas" xmlns:mc="http://schemas.openxmlformats.org/markup-compatibility/2006" xmlns:o="urn:schemas-microsoft-com:office:office" xmlns:r="http://schemas.openxmlformats.org/officeDocument/2006/relationships" xmlns:m="http://schemas.openxmlformats.org/officeDocument/2006/math" xmlns:v="urn:schemas-microsoft-com:vml" xmlns:wp14="http://schemas.microsoft.com/office/word/2010/wordprocessingDrawing" xmlns:wp="http://schemas.openxmlformats.org/drawingml/2006/wordprocessingDrawing" xmlns:w10="urn:schemas-microsoft-com:office:word" xmlns:w="http://schemas.openxmlformats.org/wordprocessingml/2006/main" xmlns:w14="http://schemas.microsoft.com/office/word/2010/wordml" xmlns:wpg="http://schemas.microsoft.com/office/word/2010/wordprocessingGroup" xmlns:wpi="http://schemas.microsoft.com/office/word/2010/wordprocessingInk" xmlns:wne="http://schemas.microsoft.com/office/word/2006/wordml" xmlns:wps="http://schemas.microsoft.com/office/word/2010/wordprocessingShape" mc:Ignorable="w14 wp14">
   <w:docDefaults>
     <w:rPrDefault>
       <w:rPr>
@@ -752,7 +900,7 @@
       </w:pPr>
     </w:pPrDefault>
   </w:docDefaults>
-  <w:latentStyles w:defLockedState="0" w:defUIPriority="99" w:defSemiHidden="1" w:defUnhideWhenUsed="1" w:defQFormat="0" w:count="276">
+  <w:latentStyles w:defLockedState="0" w:defUIPriority="99" w:defSemiHidden="1" w:defUnhideWhenUsed="1" w:defQFormat="0" w:count="267">
     <w:lsdException w:name="Normal" w:semiHidden="0" w:uiPriority="0" w:unhideWhenUsed="0" w:qFormat="1"/>
     <w:lsdException w:name="heading 1" w:semiHidden="0" w:uiPriority="9" w:unhideWhenUsed="0" w:qFormat="1"/>
     <w:lsdException w:name="heading 2" w:uiPriority="9" w:qFormat="1"/>
@@ -895,11 +1043,11 @@
     <w:name w:val="Normal"/>
     <w:qFormat/>
   </w:style>
-  <w:style w:type="paragraph" w:styleId="Heading1">
+  <w:style w:type="paragraph" w:styleId="Rubrik1">
     <w:name w:val="heading 1"/>
     <w:basedOn w:val="Normal"/>
     <w:next w:val="Normal"/>
-    <w:link w:val="Heading1Char"/>
+    <w:link w:val="Rubrik1Char"/>
     <w:uiPriority w:val="9"/>
     <w:qFormat/>
     <w:rsid w:val="00291F99"/>
@@ -918,11 +1066,11 @@
       <w:szCs w:val="32"/>
     </w:rPr>
   </w:style>
-  <w:style w:type="paragraph" w:styleId="Heading2">
+  <w:style w:type="paragraph" w:styleId="Rubrik2">
     <w:name w:val="heading 2"/>
     <w:basedOn w:val="Normal"/>
     <w:next w:val="Normal"/>
-    <w:link w:val="Heading2Char"/>
+    <w:link w:val="Rubrik2Char"/>
     <w:uiPriority w:val="9"/>
     <w:unhideWhenUsed/>
     <w:qFormat/>
@@ -942,13 +1090,13 @@
       <w:szCs w:val="26"/>
     </w:rPr>
   </w:style>
-  <w:style w:type="character" w:default="1" w:styleId="DefaultParagraphFont">
+  <w:style w:type="character" w:default="1" w:styleId="Standardstycketeckensnitt">
     <w:name w:val="Default Paragraph Font"/>
     <w:uiPriority w:val="1"/>
     <w:semiHidden/>
     <w:unhideWhenUsed/>
   </w:style>
-  <w:style w:type="table" w:default="1" w:styleId="TableNormal">
+  <w:style w:type="table" w:default="1" w:styleId="Normaltabell">
     <w:name w:val="Normal Table"/>
     <w:uiPriority w:val="99"/>
     <w:semiHidden/>
@@ -963,16 +1111,16 @@
       </w:tblCellMar>
     </w:tblPr>
   </w:style>
-  <w:style w:type="numbering" w:default="1" w:styleId="NoList">
+  <w:style w:type="numbering" w:default="1" w:styleId="Ingenlista">
     <w:name w:val="No List"/>
     <w:uiPriority w:val="99"/>
     <w:semiHidden/>
     <w:unhideWhenUsed/>
   </w:style>
-  <w:style w:type="character" w:customStyle="1" w:styleId="Heading1Char">
-    <w:name w:val="Heading 1 Char"/>
-    <w:basedOn w:val="DefaultParagraphFont"/>
-    <w:link w:val="Heading1"/>
+  <w:style w:type="character" w:customStyle="1" w:styleId="Rubrik1Char">
+    <w:name w:val="Rubrik 1 Char"/>
+    <w:basedOn w:val="Standardstycketeckensnitt"/>
+    <w:link w:val="Rubrik1"/>
     <w:uiPriority w:val="9"/>
     <w:rsid w:val="00291F99"/>
     <w:rPr>
@@ -984,10 +1132,10 @@
       <w:szCs w:val="32"/>
     </w:rPr>
   </w:style>
-  <w:style w:type="character" w:customStyle="1" w:styleId="Heading2Char">
-    <w:name w:val="Heading 2 Char"/>
-    <w:basedOn w:val="DefaultParagraphFont"/>
-    <w:link w:val="Heading2"/>
+  <w:style w:type="character" w:customStyle="1" w:styleId="Rubrik2Char">
+    <w:name w:val="Rubrik 2 Char"/>
+    <w:basedOn w:val="Standardstycketeckensnitt"/>
+    <w:link w:val="Rubrik2"/>
     <w:uiPriority w:val="9"/>
     <w:rsid w:val="00C10DAB"/>
     <w:rPr>
@@ -999,10 +1147,10 @@
       <w:szCs w:val="26"/>
     </w:rPr>
   </w:style>
-  <w:style w:type="paragraph" w:styleId="Header">
+  <w:style w:type="paragraph" w:styleId="Sidhuvud">
     <w:name w:val="header"/>
     <w:basedOn w:val="Normal"/>
-    <w:link w:val="HeaderChar"/>
+    <w:link w:val="SidhuvudChar"/>
     <w:uiPriority w:val="99"/>
     <w:unhideWhenUsed/>
     <w:rsid w:val="00C10DAB"/>
@@ -1014,17 +1162,17 @@
       <w:spacing w:after="0"/>
     </w:pPr>
   </w:style>
-  <w:style w:type="character" w:customStyle="1" w:styleId="HeaderChar">
-    <w:name w:val="Header Char"/>
-    <w:basedOn w:val="DefaultParagraphFont"/>
-    <w:link w:val="Header"/>
+  <w:style w:type="character" w:customStyle="1" w:styleId="SidhuvudChar">
+    <w:name w:val="Sidhuvud Char"/>
+    <w:basedOn w:val="Standardstycketeckensnitt"/>
+    <w:link w:val="Sidhuvud"/>
     <w:uiPriority w:val="99"/>
     <w:rsid w:val="00C10DAB"/>
   </w:style>
-  <w:style w:type="paragraph" w:styleId="Footer">
+  <w:style w:type="paragraph" w:styleId="Sidfot">
     <w:name w:val="footer"/>
     <w:basedOn w:val="Normal"/>
-    <w:link w:val="FooterChar"/>
+    <w:link w:val="SidfotChar"/>
     <w:uiPriority w:val="99"/>
     <w:unhideWhenUsed/>
     <w:rsid w:val="00C10DAB"/>
@@ -1036,16 +1184,16 @@
       <w:spacing w:after="0"/>
     </w:pPr>
   </w:style>
-  <w:style w:type="character" w:customStyle="1" w:styleId="FooterChar">
-    <w:name w:val="Footer Char"/>
-    <w:basedOn w:val="DefaultParagraphFont"/>
-    <w:link w:val="Footer"/>
+  <w:style w:type="character" w:customStyle="1" w:styleId="SidfotChar">
+    <w:name w:val="Sidfot Char"/>
+    <w:basedOn w:val="Standardstycketeckensnitt"/>
+    <w:link w:val="Sidfot"/>
     <w:uiPriority w:val="99"/>
     <w:rsid w:val="00C10DAB"/>
   </w:style>
-  <w:style w:type="character" w:styleId="Hyperlink">
+  <w:style w:type="character" w:styleId="Hyperlnk">
     <w:name w:val="Hyperlink"/>
-    <w:basedOn w:val="DefaultParagraphFont"/>
+    <w:basedOn w:val="Standardstycketeckensnitt"/>
     <w:uiPriority w:val="99"/>
     <w:unhideWhenUsed/>
     <w:rsid w:val="00C10DAB"/>
@@ -1054,7 +1202,554 @@
       <w:u w:val="single"/>
     </w:rPr>
   </w:style>
+  <w:style w:type="paragraph" w:styleId="Ballongtext">
+    <w:name w:val="Balloon Text"/>
+    <w:basedOn w:val="Normal"/>
+    <w:link w:val="BallongtextChar"/>
+    <w:uiPriority w:val="99"/>
+    <w:semiHidden/>
+    <w:unhideWhenUsed/>
+    <w:rsid w:val="001C411D"/>
+    <w:pPr>
+      <w:spacing w:after="0"/>
+    </w:pPr>
+    <w:rPr>
+      <w:rFonts w:ascii="Tahoma" w:hAnsi="Tahoma" w:cs="Tahoma"/>
+      <w:sz w:val="16"/>
+      <w:szCs w:val="16"/>
+    </w:rPr>
+  </w:style>
+  <w:style w:type="character" w:customStyle="1" w:styleId="BallongtextChar">
+    <w:name w:val="Ballongtext Char"/>
+    <w:basedOn w:val="Standardstycketeckensnitt"/>
+    <w:link w:val="Ballongtext"/>
+    <w:uiPriority w:val="99"/>
+    <w:semiHidden/>
+    <w:rsid w:val="001C411D"/>
+    <w:rPr>
+      <w:rFonts w:ascii="Tahoma" w:hAnsi="Tahoma" w:cs="Tahoma"/>
+      <w:sz w:val="16"/>
+      <w:szCs w:val="16"/>
+    </w:rPr>
+  </w:style>
+  <w:style w:type="paragraph" w:styleId="Beskrivning">
+    <w:name w:val="caption"/>
+    <w:basedOn w:val="Normal"/>
+    <w:next w:val="Normal"/>
+    <w:uiPriority w:val="35"/>
+    <w:unhideWhenUsed/>
+    <w:qFormat/>
+    <w:rsid w:val="009B6D6D"/>
+    <w:rPr>
+      <w:b/>
+      <w:bCs/>
+      <w:color w:val="4F81BD" w:themeColor="accent1"/>
+      <w:sz w:val="18"/>
+      <w:szCs w:val="18"/>
+    </w:rPr>
+  </w:style>
 </w:styles>
+</file>
+
+<file path=word/charts/chart1.xml><?xml version="1.0" encoding="utf-8"?>
+<c:chartSpace xmlns:c="http://schemas.openxmlformats.org/drawingml/2006/chart" xmlns:a="http://schemas.openxmlformats.org/drawingml/2006/main" xmlns:r="http://schemas.openxmlformats.org/officeDocument/2006/relationships">
+  <c:date1904 val="0"/>
+  <c:lang val="sv-SE"/>
+  <c:roundedCorners val="0"/>
+  <mc:AlternateContent xmlns:mc="http://schemas.openxmlformats.org/markup-compatibility/2006">
+    <mc:Choice xmlns:c14="http://schemas.microsoft.com/office/drawing/2007/8/2/chart" Requires="c14">
+      <c14:style val="102"/>
+    </mc:Choice>
+    <mc:Fallback>
+      <c:style val="2"/>
+    </mc:Fallback>
+  </mc:AlternateContent>
+  <c:chart>
+    <c:autoTitleDeleted val="0"/>
+    <c:plotArea>
+      <c:layout/>
+      <c:barChart>
+        <c:barDir val="col"/>
+        <c:grouping val="clustered"/>
+        <c:varyColors val="0"/>
+        <c:ser>
+          <c:idx val="0"/>
+          <c:order val="0"/>
+          <c:tx>
+            <c:v>8 Kärnor</c:v>
+          </c:tx>
+          <c:invertIfNegative val="0"/>
+          <c:cat>
+            <c:numRef>
+              <c:f>Sheet1!$C$2:$C$5</c:f>
+              <c:numCache>
+                <c:formatCode>General</c:formatCode>
+                <c:ptCount val="4"/>
+                <c:pt idx="0">
+                  <c:v>1</c:v>
+                </c:pt>
+                <c:pt idx="1">
+                  <c:v>10</c:v>
+                </c:pt>
+                <c:pt idx="2">
+                  <c:v>30</c:v>
+                </c:pt>
+                <c:pt idx="3">
+                  <c:v>50</c:v>
+                </c:pt>
+              </c:numCache>
+            </c:numRef>
+          </c:cat>
+          <c:val>
+            <c:numRef>
+              <c:f>Sheet1!$B$2:$B$5</c:f>
+              <c:numCache>
+                <c:formatCode>General</c:formatCode>
+                <c:ptCount val="4"/>
+                <c:pt idx="0">
+                  <c:v>3.3430099999999997E-2</c:v>
+                </c:pt>
+                <c:pt idx="1">
+                  <c:v>0.14042099999999999</c:v>
+                </c:pt>
+                <c:pt idx="2">
+                  <c:v>0.51678999999999997</c:v>
+                </c:pt>
+                <c:pt idx="3">
+                  <c:v>1.04383</c:v>
+                </c:pt>
+              </c:numCache>
+            </c:numRef>
+          </c:val>
+        </c:ser>
+        <c:ser>
+          <c:idx val="1"/>
+          <c:order val="1"/>
+          <c:tx>
+            <c:v>16 Kärnor</c:v>
+          </c:tx>
+          <c:invertIfNegative val="0"/>
+          <c:cat>
+            <c:numRef>
+              <c:f>Sheet1!$C$2:$C$5</c:f>
+              <c:numCache>
+                <c:formatCode>General</c:formatCode>
+                <c:ptCount val="4"/>
+                <c:pt idx="0">
+                  <c:v>1</c:v>
+                </c:pt>
+                <c:pt idx="1">
+                  <c:v>10</c:v>
+                </c:pt>
+                <c:pt idx="2">
+                  <c:v>30</c:v>
+                </c:pt>
+                <c:pt idx="3">
+                  <c:v>50</c:v>
+                </c:pt>
+              </c:numCache>
+            </c:numRef>
+          </c:cat>
+          <c:val>
+            <c:numRef>
+              <c:f>Sheet1!$B$6:$B$9</c:f>
+              <c:numCache>
+                <c:formatCode>General</c:formatCode>
+                <c:ptCount val="4"/>
+                <c:pt idx="0">
+                  <c:v>1.9857199999999998E-2</c:v>
+                </c:pt>
+                <c:pt idx="1">
+                  <c:v>8.8381799999999996E-2</c:v>
+                </c:pt>
+                <c:pt idx="2">
+                  <c:v>0.35786699999999999</c:v>
+                </c:pt>
+                <c:pt idx="3">
+                  <c:v>0.78802000000000005</c:v>
+                </c:pt>
+              </c:numCache>
+            </c:numRef>
+          </c:val>
+        </c:ser>
+        <c:ser>
+          <c:idx val="2"/>
+          <c:order val="2"/>
+          <c:tx>
+            <c:v>32 Kärnor</c:v>
+          </c:tx>
+          <c:invertIfNegative val="0"/>
+          <c:cat>
+            <c:numRef>
+              <c:f>Sheet1!$C$2:$C$5</c:f>
+              <c:numCache>
+                <c:formatCode>General</c:formatCode>
+                <c:ptCount val="4"/>
+                <c:pt idx="0">
+                  <c:v>1</c:v>
+                </c:pt>
+                <c:pt idx="1">
+                  <c:v>10</c:v>
+                </c:pt>
+                <c:pt idx="2">
+                  <c:v>30</c:v>
+                </c:pt>
+                <c:pt idx="3">
+                  <c:v>50</c:v>
+                </c:pt>
+              </c:numCache>
+            </c:numRef>
+          </c:cat>
+          <c:val>
+            <c:numRef>
+              <c:f>Sheet1!$B$11:$B$14</c:f>
+              <c:numCache>
+                <c:formatCode>General</c:formatCode>
+                <c:ptCount val="4"/>
+                <c:pt idx="0">
+                  <c:v>2.5196799999999998E-2</c:v>
+                </c:pt>
+                <c:pt idx="1">
+                  <c:v>8.5105899999999998E-2</c:v>
+                </c:pt>
+                <c:pt idx="2">
+                  <c:v>0.27863500000000002</c:v>
+                </c:pt>
+                <c:pt idx="3">
+                  <c:v>0.64798500000000003</c:v>
+                </c:pt>
+              </c:numCache>
+            </c:numRef>
+          </c:val>
+        </c:ser>
+        <c:dLbls>
+          <c:showLegendKey val="0"/>
+          <c:showVal val="0"/>
+          <c:showCatName val="0"/>
+          <c:showSerName val="0"/>
+          <c:showPercent val="0"/>
+          <c:showBubbleSize val="0"/>
+        </c:dLbls>
+        <c:gapWidth val="150"/>
+        <c:axId val="63486592"/>
+        <c:axId val="63500672"/>
+      </c:barChart>
+      <c:catAx>
+        <c:axId val="63486592"/>
+        <c:scaling>
+          <c:orientation val="minMax"/>
+        </c:scaling>
+        <c:delete val="0"/>
+        <c:axPos val="b"/>
+        <c:numFmt formatCode="General" sourceLinked="1"/>
+        <c:majorTickMark val="out"/>
+        <c:minorTickMark val="none"/>
+        <c:tickLblPos val="nextTo"/>
+        <c:crossAx val="63500672"/>
+        <c:crosses val="autoZero"/>
+        <c:auto val="1"/>
+        <c:lblAlgn val="ctr"/>
+        <c:lblOffset val="100"/>
+        <c:noMultiLvlLbl val="0"/>
+      </c:catAx>
+      <c:valAx>
+        <c:axId val="63500672"/>
+        <c:scaling>
+          <c:orientation val="minMax"/>
+        </c:scaling>
+        <c:delete val="0"/>
+        <c:axPos val="l"/>
+        <c:majorGridlines/>
+        <c:numFmt formatCode="General" sourceLinked="1"/>
+        <c:majorTickMark val="out"/>
+        <c:minorTickMark val="none"/>
+        <c:tickLblPos val="nextTo"/>
+        <c:crossAx val="63486592"/>
+        <c:crosses val="autoZero"/>
+        <c:crossBetween val="between"/>
+      </c:valAx>
+    </c:plotArea>
+    <c:legend>
+      <c:legendPos val="r"/>
+      <c:overlay val="0"/>
+    </c:legend>
+    <c:plotVisOnly val="1"/>
+    <c:dispBlanksAs val="gap"/>
+    <c:showDLblsOverMax val="0"/>
+  </c:chart>
+  <c:externalData r:id="rId1">
+    <c:autoUpdate val="0"/>
+  </c:externalData>
+</c:chartSpace>
+</file>
+
+<file path=word/charts/chart2.xml><?xml version="1.0" encoding="utf-8"?>
+<c:chartSpace xmlns:c="http://schemas.openxmlformats.org/drawingml/2006/chart" xmlns:a="http://schemas.openxmlformats.org/drawingml/2006/main" xmlns:r="http://schemas.openxmlformats.org/officeDocument/2006/relationships">
+  <c:date1904 val="0"/>
+  <c:lang val="sv-SE"/>
+  <c:roundedCorners val="0"/>
+  <mc:AlternateContent xmlns:mc="http://schemas.openxmlformats.org/markup-compatibility/2006">
+    <mc:Choice xmlns:c14="http://schemas.microsoft.com/office/drawing/2007/8/2/chart" Requires="c14">
+      <c14:style val="102"/>
+    </mc:Choice>
+    <mc:Fallback>
+      <c:style val="2"/>
+    </mc:Fallback>
+  </mc:AlternateContent>
+  <c:chart>
+    <c:autoTitleDeleted val="0"/>
+    <c:plotArea>
+      <c:layout/>
+      <c:barChart>
+        <c:barDir val="col"/>
+        <c:grouping val="clustered"/>
+        <c:varyColors val="0"/>
+        <c:ser>
+          <c:idx val="0"/>
+          <c:order val="0"/>
+          <c:tx>
+            <c:v>Bild 1</c:v>
+          </c:tx>
+          <c:invertIfNegative val="0"/>
+          <c:cat>
+            <c:numRef>
+              <c:f>Sheet2!$A$8:$A$13</c:f>
+              <c:numCache>
+                <c:formatCode>General</c:formatCode>
+                <c:ptCount val="6"/>
+                <c:pt idx="0">
+                  <c:v>8</c:v>
+                </c:pt>
+                <c:pt idx="1">
+                  <c:v>16</c:v>
+                </c:pt>
+                <c:pt idx="2">
+                  <c:v>32</c:v>
+                </c:pt>
+                <c:pt idx="3">
+                  <c:v>160</c:v>
+                </c:pt>
+                <c:pt idx="4">
+                  <c:v>240</c:v>
+                </c:pt>
+                <c:pt idx="5">
+                  <c:v>400</c:v>
+                </c:pt>
+              </c:numCache>
+            </c:numRef>
+          </c:cat>
+          <c:val>
+            <c:numRef>
+              <c:f>Sheet2!$B$2:$B$7</c:f>
+              <c:numCache>
+                <c:formatCode>General</c:formatCode>
+                <c:ptCount val="6"/>
+                <c:pt idx="0">
+                  <c:v>3.4183999999999999E-2</c:v>
+                </c:pt>
+                <c:pt idx="1">
+                  <c:v>2.8933E-2</c:v>
+                </c:pt>
+                <c:pt idx="2">
+                  <c:v>3.7917899999999997E-2</c:v>
+                </c:pt>
+                <c:pt idx="3">
+                  <c:v>7.6828999999999995E-2</c:v>
+                </c:pt>
+                <c:pt idx="4">
+                  <c:v>0.117357</c:v>
+                </c:pt>
+                <c:pt idx="5">
+                  <c:v>0.32514399999999999</c:v>
+                </c:pt>
+              </c:numCache>
+            </c:numRef>
+          </c:val>
+        </c:ser>
+        <c:ser>
+          <c:idx val="1"/>
+          <c:order val="1"/>
+          <c:tx>
+            <c:v>Bild 2</c:v>
+          </c:tx>
+          <c:invertIfNegative val="0"/>
+          <c:cat>
+            <c:numRef>
+              <c:f>Sheet2!$A$8:$A$13</c:f>
+              <c:numCache>
+                <c:formatCode>General</c:formatCode>
+                <c:ptCount val="6"/>
+                <c:pt idx="0">
+                  <c:v>8</c:v>
+                </c:pt>
+                <c:pt idx="1">
+                  <c:v>16</c:v>
+                </c:pt>
+                <c:pt idx="2">
+                  <c:v>32</c:v>
+                </c:pt>
+                <c:pt idx="3">
+                  <c:v>160</c:v>
+                </c:pt>
+                <c:pt idx="4">
+                  <c:v>240</c:v>
+                </c:pt>
+                <c:pt idx="5">
+                  <c:v>400</c:v>
+                </c:pt>
+              </c:numCache>
+            </c:numRef>
+          </c:cat>
+          <c:val>
+            <c:numRef>
+              <c:f>Sheet2!$B$8:$B$13</c:f>
+              <c:numCache>
+                <c:formatCode>General</c:formatCode>
+                <c:ptCount val="6"/>
+                <c:pt idx="0">
+                  <c:v>1.3708100000000001E-2</c:v>
+                </c:pt>
+                <c:pt idx="1">
+                  <c:v>1.31681E-2</c:v>
+                </c:pt>
+                <c:pt idx="2">
+                  <c:v>1.48308E-2</c:v>
+                </c:pt>
+                <c:pt idx="3">
+                  <c:v>5.4176099999999998E-2</c:v>
+                </c:pt>
+                <c:pt idx="4">
+                  <c:v>9.8590899999999995E-2</c:v>
+                </c:pt>
+                <c:pt idx="5">
+                  <c:v>0.21995300000000001</c:v>
+                </c:pt>
+              </c:numCache>
+            </c:numRef>
+          </c:val>
+        </c:ser>
+        <c:ser>
+          <c:idx val="2"/>
+          <c:order val="2"/>
+          <c:tx>
+            <c:v>Bild 3</c:v>
+          </c:tx>
+          <c:invertIfNegative val="0"/>
+          <c:cat>
+            <c:numRef>
+              <c:f>Sheet2!$A$8:$A$13</c:f>
+              <c:numCache>
+                <c:formatCode>General</c:formatCode>
+                <c:ptCount val="6"/>
+                <c:pt idx="0">
+                  <c:v>8</c:v>
+                </c:pt>
+                <c:pt idx="1">
+                  <c:v>16</c:v>
+                </c:pt>
+                <c:pt idx="2">
+                  <c:v>32</c:v>
+                </c:pt>
+                <c:pt idx="3">
+                  <c:v>160</c:v>
+                </c:pt>
+                <c:pt idx="4">
+                  <c:v>240</c:v>
+                </c:pt>
+                <c:pt idx="5">
+                  <c:v>400</c:v>
+                </c:pt>
+              </c:numCache>
+            </c:numRef>
+          </c:cat>
+          <c:val>
+            <c:numRef>
+              <c:f>Sheet2!$B$14:$B$19</c:f>
+              <c:numCache>
+                <c:formatCode>General</c:formatCode>
+                <c:ptCount val="6"/>
+                <c:pt idx="0">
+                  <c:v>1.2899900000000001E-2</c:v>
+                </c:pt>
+                <c:pt idx="1">
+                  <c:v>1.29931E-2</c:v>
+                </c:pt>
+                <c:pt idx="2">
+                  <c:v>1.38838E-2</c:v>
+                </c:pt>
+                <c:pt idx="3">
+                  <c:v>5.0390999999999998E-2</c:v>
+                </c:pt>
+                <c:pt idx="4">
+                  <c:v>8.7323899999999996E-2</c:v>
+                </c:pt>
+                <c:pt idx="5">
+                  <c:v>0.29321700000000001</c:v>
+                </c:pt>
+              </c:numCache>
+            </c:numRef>
+          </c:val>
+        </c:ser>
+        <c:dLbls>
+          <c:showLegendKey val="0"/>
+          <c:showVal val="0"/>
+          <c:showCatName val="0"/>
+          <c:showSerName val="0"/>
+          <c:showPercent val="0"/>
+          <c:showBubbleSize val="0"/>
+        </c:dLbls>
+        <c:gapWidth val="150"/>
+        <c:axId val="76052352"/>
+        <c:axId val="76053888"/>
+      </c:barChart>
+      <c:catAx>
+        <c:axId val="76052352"/>
+        <c:scaling>
+          <c:orientation val="minMax"/>
+        </c:scaling>
+        <c:delete val="0"/>
+        <c:axPos val="b"/>
+        <c:numFmt formatCode="General" sourceLinked="1"/>
+        <c:majorTickMark val="out"/>
+        <c:minorTickMark val="none"/>
+        <c:tickLblPos val="nextTo"/>
+        <c:crossAx val="76053888"/>
+        <c:crosses val="autoZero"/>
+        <c:auto val="1"/>
+        <c:lblAlgn val="ctr"/>
+        <c:lblOffset val="100"/>
+        <c:noMultiLvlLbl val="0"/>
+      </c:catAx>
+      <c:valAx>
+        <c:axId val="76053888"/>
+        <c:scaling>
+          <c:orientation val="minMax"/>
+          <c:max val="0.30000000000000004"/>
+        </c:scaling>
+        <c:delete val="0"/>
+        <c:axPos val="l"/>
+        <c:majorGridlines/>
+        <c:numFmt formatCode="General" sourceLinked="0"/>
+        <c:majorTickMark val="out"/>
+        <c:minorTickMark val="none"/>
+        <c:tickLblPos val="nextTo"/>
+        <c:crossAx val="76052352"/>
+        <c:crosses val="autoZero"/>
+        <c:crossBetween val="between"/>
+      </c:valAx>
+    </c:plotArea>
+    <c:legend>
+      <c:legendPos val="r"/>
+      <c:overlay val="0"/>
+    </c:legend>
+    <c:plotVisOnly val="1"/>
+    <c:dispBlanksAs val="gap"/>
+    <c:showDLblsOverMax val="0"/>
+  </c:chart>
+  <c:externalData r:id="rId1">
+    <c:autoUpdate val="0"/>
+  </c:externalData>
+</c:chartSpace>
 </file>
 
 <file path=word/theme/theme1.xml><?xml version="1.0" encoding="utf-8"?>

</xml_diff>

<commit_message>
[labb1] Tuffare diagram och förklaring av dessa.
</commit_message>
<xml_diff>
--- a/TDDC78 labb1.docx
+++ b/TDDC78 labb1.docx
@@ -6,243 +6,175 @@
       <w:pPr>
         <w:pStyle w:val="Rubrik1"/>
       </w:pPr>
-      <w:r>
-        <w:t>Program flöde</w:t>
+      <w:proofErr w:type="spellStart"/>
+      <w:r>
+        <w:t>Avaraging</w:t>
+      </w:r>
+      <w:proofErr w:type="spellEnd"/>
+      <w:r>
+        <w:t xml:space="preserve"> filter</w:t>
+      </w:r>
+    </w:p>
+    <w:p>
+      <w:r>
+        <w:t xml:space="preserve">Först </w:t>
+      </w:r>
+      <w:r>
+        <w:t>startas alla</w:t>
+      </w:r>
+      <w:r>
+        <w:t xml:space="preserve"> </w:t>
+      </w:r>
+      <w:r>
+        <w:t>processer</w:t>
+      </w:r>
+      <w:r>
+        <w:t xml:space="preserve"> med hjälp av </w:t>
+      </w:r>
+      <w:proofErr w:type="spellStart"/>
+      <w:r>
+        <w:rPr>
+          <w:b/>
+        </w:rPr>
+        <w:t>MPI_Init</w:t>
+      </w:r>
+      <w:proofErr w:type="spellEnd"/>
+      <w:r>
+        <w:t>. Därefter kan rot-noden</w:t>
+      </w:r>
+      <w:r>
+        <w:t xml:space="preserve"> </w:t>
+      </w:r>
+      <w:r>
+        <w:t xml:space="preserve">ladda in bilden och hämta ut storlek och data. Storleken skickas till alla andra processer </w:t>
+      </w:r>
+      <w:r>
+        <w:t xml:space="preserve">med </w:t>
+      </w:r>
+      <w:proofErr w:type="spellStart"/>
+      <w:r>
+        <w:rPr>
+          <w:b/>
+        </w:rPr>
+        <w:t>MPI_Bcast</w:t>
+      </w:r>
+      <w:proofErr w:type="spellEnd"/>
+      <w:r>
+        <w:t>,</w:t>
+      </w:r>
+      <w:r>
+        <w:t xml:space="preserve"> </w:t>
+      </w:r>
+      <w:r>
+        <w:t>så att de kan beräkna si</w:t>
+      </w:r>
+      <w:r>
+        <w:t xml:space="preserve">na </w:t>
+      </w:r>
+      <w:proofErr w:type="spellStart"/>
+      <w:r>
+        <w:t>displacement</w:t>
+      </w:r>
+      <w:proofErr w:type="spellEnd"/>
+      <w:r>
+        <w:t xml:space="preserve"> och </w:t>
+      </w:r>
+      <w:proofErr w:type="spellStart"/>
+      <w:r>
+        <w:t>count</w:t>
+      </w:r>
+      <w:proofErr w:type="spellEnd"/>
+      <w:r>
+        <w:t xml:space="preserve"> vektorer. Dessa används för att sprida ut delar av bilden till de olika processerna med </w:t>
+      </w:r>
+      <w:proofErr w:type="spellStart"/>
+      <w:r>
+        <w:rPr>
+          <w:b/>
+        </w:rPr>
+        <w:t>MPI_Scatterv</w:t>
+      </w:r>
+      <w:proofErr w:type="spellEnd"/>
+      <w:r>
+        <w:t xml:space="preserve">. Vi använder vektor versionen för att vi behöver sprida ut lite extra rader runt de delar som processerna ska beräkna så att den inte tappar den data som skulle finnas där radien går utanför del-bilden. Nu kan alla processer beräkna </w:t>
+      </w:r>
+      <w:proofErr w:type="spellStart"/>
+      <w:r>
+        <w:t>blur</w:t>
+      </w:r>
+      <w:proofErr w:type="spellEnd"/>
+      <w:r>
+        <w:t xml:space="preserve"> faktorn på sin del av bilden. När detta är gjort, så återstår det att samla in alla delar av bilden exklusive de delar som </w:t>
+      </w:r>
+      <w:proofErr w:type="spellStart"/>
+      <w:r>
+        <w:t>las</w:t>
+      </w:r>
+      <w:proofErr w:type="spellEnd"/>
+      <w:r>
+        <w:t xml:space="preserve"> till för att radien skulle kunna kollas utanför. Alla dessa delar skickas till rot-noden med </w:t>
+      </w:r>
+      <w:proofErr w:type="spellStart"/>
+      <w:r>
+        <w:rPr>
+          <w:b/>
+        </w:rPr>
+        <w:t>MPI_Gatherv</w:t>
+      </w:r>
+      <w:proofErr w:type="spellEnd"/>
+      <w:r>
+        <w:t xml:space="preserve">. Efter detta är gjort så sparar rot-noden bilden till fil, och alla processer kan avslutas med </w:t>
+      </w:r>
+      <w:proofErr w:type="spellStart"/>
+      <w:r>
+        <w:rPr>
+          <w:b/>
+        </w:rPr>
+        <w:t>MPI_Bcast</w:t>
+      </w:r>
+      <w:proofErr w:type="spellEnd"/>
+      <w:r>
+        <w:t>.</w:t>
       </w:r>
     </w:p>
     <w:p>
       <w:pPr>
         <w:pStyle w:val="Rubrik2"/>
       </w:pPr>
-      <w:proofErr w:type="spellStart"/>
-      <w:r>
-        <w:t>Avaraging</w:t>
-      </w:r>
-      <w:proofErr w:type="spellEnd"/>
-      <w:r>
-        <w:t xml:space="preserve"> filter</w:t>
+      <w:r>
+        <w:t>Exekveringstider</w:t>
       </w:r>
     </w:p>
     <w:p>
       <w:r>
-        <w:t xml:space="preserve">Först </w:t>
-      </w:r>
-      <w:r>
-        <w:t>startas alla</w:t>
-      </w:r>
-      <w:r>
-        <w:t xml:space="preserve"> </w:t>
-      </w:r>
-      <w:r>
-        <w:t>processer</w:t>
-      </w:r>
-      <w:r>
-        <w:t xml:space="preserve"> med hjälp av </w:t>
-      </w:r>
-      <w:proofErr w:type="spellStart"/>
+        <w:t xml:space="preserve">I diagrammet </w:t>
+      </w:r>
+      <w:r>
+        <w:fldChar w:fldCharType="begin"/>
+      </w:r>
+      <w:r>
+        <w:instrText xml:space="preserve"> REF _Ref292784155 \h </w:instrText>
+      </w:r>
+      <w:r>
+        <w:fldChar w:fldCharType="separate"/>
+      </w:r>
+      <w:r>
+        <w:t xml:space="preserve">Figur </w:t>
+      </w:r>
       <w:r>
         <w:rPr>
-          <w:b/>
+          <w:noProof/>
         </w:rPr>
-        <w:t>MPI_Init</w:t>
-      </w:r>
-      <w:proofErr w:type="spellEnd"/>
-      <w:r>
-        <w:t>. Därefter kan rot-noden</w:t>
-      </w:r>
-      <w:r>
-        <w:t xml:space="preserve"> </w:t>
-      </w:r>
-      <w:r>
-        <w:t xml:space="preserve">ladda in bilden och hämta ut storlek och data. Storleken skickas till alla andra processer </w:t>
-      </w:r>
-      <w:r>
-        <w:t xml:space="preserve">med </w:t>
-      </w:r>
-      <w:proofErr w:type="spellStart"/>
-      <w:r>
-        <w:rPr>
-          <w:b/>
-        </w:rPr>
-        <w:t>MPI_Bcast</w:t>
-      </w:r>
-      <w:proofErr w:type="spellEnd"/>
-      <w:r>
-        <w:t>,</w:t>
-      </w:r>
-      <w:r>
-        <w:t xml:space="preserve"> </w:t>
-      </w:r>
-      <w:r>
-        <w:t>så att de kan beräkna si</w:t>
-      </w:r>
-      <w:r>
-        <w:t xml:space="preserve">na </w:t>
-      </w:r>
-      <w:proofErr w:type="spellStart"/>
-      <w:r>
-        <w:t>displacement</w:t>
-      </w:r>
-      <w:proofErr w:type="spellEnd"/>
-      <w:r>
-        <w:t xml:space="preserve"> och </w:t>
-      </w:r>
-      <w:proofErr w:type="spellStart"/>
-      <w:r>
-        <w:t>count</w:t>
-      </w:r>
-      <w:proofErr w:type="spellEnd"/>
-      <w:r>
-        <w:t xml:space="preserve"> vektorer. Dessa används för att sprida ut delar av bilden till de olika processerna med </w:t>
-      </w:r>
-      <w:proofErr w:type="spellStart"/>
-      <w:r>
-        <w:rPr>
-          <w:b/>
-        </w:rPr>
-        <w:t>MPI_Scatterv</w:t>
-      </w:r>
-      <w:proofErr w:type="spellEnd"/>
-      <w:r>
-        <w:t xml:space="preserve">. Vi använder vektor versionen för att vi behöver sprida ut lite extra rader runt de delar som processerna ska beräkna så att den inte tappar den data som skulle finnas där radien går utanför del-bilden. Nu kan alla processer beräkna </w:t>
-      </w:r>
-      <w:proofErr w:type="spellStart"/>
-      <w:r>
-        <w:t>blur</w:t>
-      </w:r>
-      <w:proofErr w:type="spellEnd"/>
-      <w:r>
-        <w:t xml:space="preserve"> faktorn på sin del av bilden. När detta är gjort, så återstår det att samla in alla delar av bilden exklusive de delar som </w:t>
-      </w:r>
-      <w:proofErr w:type="spellStart"/>
-      <w:r>
-        <w:t>las</w:t>
-      </w:r>
-      <w:proofErr w:type="spellEnd"/>
-      <w:r>
-        <w:t xml:space="preserve"> till för att radien skulle kunna kollas utanför. Alla dessa delar skickas till rot-noden med </w:t>
-      </w:r>
-      <w:proofErr w:type="spellStart"/>
-      <w:r>
-        <w:rPr>
-          <w:b/>
-        </w:rPr>
-        <w:t>MPI_Gatherv</w:t>
-      </w:r>
-      <w:proofErr w:type="spellEnd"/>
-      <w:r>
-        <w:t xml:space="preserve">. Efter detta är gjort så sparar rot-noden bilden till fil, och alla processer kan avslutas med </w:t>
-      </w:r>
-      <w:proofErr w:type="spellStart"/>
-      <w:r>
-        <w:rPr>
-          <w:b/>
-        </w:rPr>
-        <w:t>MPI_Bcast</w:t>
-      </w:r>
-      <w:proofErr w:type="spellEnd"/>
-      <w:r>
-        <w:t>.</w:t>
-      </w:r>
-    </w:p>
-    <w:p>
-      <w:pPr>
-        <w:pStyle w:val="Rubrik2"/>
-      </w:pPr>
-      <w:proofErr w:type="spellStart"/>
-      <w:r>
-        <w:t>Thresholding</w:t>
-      </w:r>
-      <w:proofErr w:type="spellEnd"/>
-    </w:p>
-    <w:p>
-      <w:r>
-        <w:t xml:space="preserve">Först skickar vi delar av bilen med hjälp av </w:t>
-      </w:r>
-      <w:proofErr w:type="spellStart"/>
-      <w:r>
-        <w:rPr>
-          <w:b/>
-        </w:rPr>
-        <w:t>MPI_S</w:t>
-      </w:r>
-      <w:r>
-        <w:rPr>
-          <w:b/>
-        </w:rPr>
-        <w:t>catterV</w:t>
-      </w:r>
-      <w:proofErr w:type="spellEnd"/>
-      <w:r>
-        <w:t xml:space="preserve">, till alla kärnor. Sedan beräknas medelvärdena på de olika delarna parallellt, vilka skickas tillbaka </w:t>
-      </w:r>
-      <w:r>
-        <w:t xml:space="preserve">som en summa </w:t>
-      </w:r>
-      <w:r>
-        <w:t>till roten med</w:t>
-      </w:r>
-      <w:r>
-        <w:t xml:space="preserve"> hjälp av</w:t>
-      </w:r>
-      <w:r>
-        <w:t xml:space="preserve"> </w:t>
-      </w:r>
-      <w:proofErr w:type="spellStart"/>
-      <w:r>
-        <w:rPr>
-          <w:b/>
-        </w:rPr>
-        <w:t>MPI_</w:t>
-      </w:r>
-      <w:r>
-        <w:rPr>
-          <w:b/>
-        </w:rPr>
-        <w:t>Reduce</w:t>
-      </w:r>
-      <w:proofErr w:type="spellEnd"/>
-      <w:r>
-        <w:t xml:space="preserve">. Därefter beräknar roten det slutgiltiga medelvärdet och använder </w:t>
-      </w:r>
-      <w:proofErr w:type="spellStart"/>
-      <w:r>
-        <w:rPr>
-          <w:b/>
-        </w:rPr>
-        <w:t>MPI_B</w:t>
-      </w:r>
-      <w:r>
-        <w:rPr>
-          <w:b/>
-        </w:rPr>
-        <w:t>cast</w:t>
-      </w:r>
-      <w:proofErr w:type="spellEnd"/>
-      <w:r>
-        <w:t xml:space="preserve"> för att skicka detta till alla noder.</w:t>
-      </w:r>
-      <w:r>
-        <w:t xml:space="preserve"> Varpå noderna skapar sina svartvita bilder vilka skickas tillbaka till roten med hjälp av </w:t>
-      </w:r>
-      <w:proofErr w:type="spellStart"/>
-      <w:r>
-        <w:rPr>
-          <w:b/>
-        </w:rPr>
-        <w:t>MPI_GatherV</w:t>
-      </w:r>
-      <w:proofErr w:type="spellEnd"/>
-      <w:r>
-        <w:t>.</w:t>
-      </w:r>
-    </w:p>
-    <w:p>
-      <w:pPr>
-        <w:pStyle w:val="Rubrik1"/>
-      </w:pPr>
-      <w:r>
-        <w:t>Exekveringstider</w:t>
+        <w:t>1</w:t>
+      </w:r>
+      <w:r>
+        <w:fldChar w:fldCharType="end"/>
+      </w:r>
+      <w:r>
+        <w:t xml:space="preserve"> ser vi att exekveringstiden blir bättre när vi ökar antalet kärnor. Vi ser även att vi tjänar ungefär lika mycket oberoende av vilken radie vi använder.  Anledning till detta har att göra med att det krävs relativt mycket beräkningskraft för att räkna ut varje pixel. Eftersom vi inte har så mycket kommunikation mellan de olika delarna av bilden gör detta </w:t>
+      </w:r>
+      <w:r>
+        <w:t>att problemet är praktiskt att parallellisera.</w:t>
       </w:r>
     </w:p>
     <w:p>
@@ -255,70 +187,10 @@
           <w:noProof/>
         </w:rPr>
         <w:drawing>
-          <wp:inline distT="0" distB="0" distL="0" distR="0" wp14:anchorId="559D841E" wp14:editId="16E267B7">
+          <wp:inline distT="0" distB="0" distL="0" distR="0" wp14:anchorId="75A879CB" wp14:editId="5B554779">
             <wp:extent cx="4572000" cy="2743200"/>
             <wp:effectExtent l="0" t="0" r="19050" b="19050"/>
-            <wp:docPr id="2" name="Diagram 2"/>
-            <wp:cNvGraphicFramePr/>
-            <a:graphic xmlns:a="http://schemas.openxmlformats.org/drawingml/2006/main">
-              <a:graphicData uri="http://schemas.openxmlformats.org/drawingml/2006/chart">
-                <c:chart xmlns:c="http://schemas.openxmlformats.org/drawingml/2006/chart" xmlns:r="http://schemas.openxmlformats.org/officeDocument/2006/relationships" r:id="rId7"/>
-              </a:graphicData>
-            </a:graphic>
-          </wp:inline>
-        </w:drawing>
-      </w:r>
-      <w:bookmarkStart w:id="0" w:name="_GoBack"/>
-      <w:bookmarkEnd w:id="0"/>
-    </w:p>
-    <w:p>
-      <w:pPr>
-        <w:pStyle w:val="Beskrivning"/>
-        <w:jc w:val="center"/>
-      </w:pPr>
-      <w:r>
-        <w:t xml:space="preserve">Figur </w:t>
-      </w:r>
-      <w:fldSimple w:instr=" SEQ Figur \* ARABIC ">
-        <w:r>
-          <w:rPr>
-            <w:noProof/>
-          </w:rPr>
-          <w:t>1</w:t>
-        </w:r>
-      </w:fldSimple>
-      <w:r>
-        <w:t xml:space="preserve">: </w:t>
-      </w:r>
-      <w:proofErr w:type="spellStart"/>
-      <w:r>
-        <w:t>Exekveringstid</w:t>
-      </w:r>
-      <w:proofErr w:type="spellEnd"/>
-      <w:r>
-        <w:t xml:space="preserve"> för </w:t>
-      </w:r>
-      <w:proofErr w:type="spellStart"/>
-      <w:r>
-        <w:t>blurfiltret</w:t>
-      </w:r>
-      <w:proofErr w:type="spellEnd"/>
-    </w:p>
-    <w:p>
-      <w:pPr>
-        <w:keepNext/>
-        <w:jc w:val="center"/>
-      </w:pPr>
-      <w:r>
-        <w:rPr>
-          <w:noProof/>
-        </w:rPr>
-        <w:lastRenderedPageBreak/>
-        <w:drawing>
-          <wp:inline distT="0" distB="0" distL="0" distR="0" wp14:anchorId="41B9F83A" wp14:editId="1674A682">
-            <wp:extent cx="4572000" cy="2743200"/>
-            <wp:effectExtent l="0" t="0" r="19050" b="19050"/>
-            <wp:docPr id="1" name="Diagram 1"/>
+            <wp:docPr id="5" name="Diagram 5" title="Exekveringstid blurfilter"/>
             <wp:cNvGraphicFramePr/>
             <a:graphic xmlns:a="http://schemas.openxmlformats.org/drawingml/2006/main">
               <a:graphicData uri="http://schemas.openxmlformats.org/drawingml/2006/chart">
@@ -334,17 +206,32 @@
         <w:pStyle w:val="Beskrivning"/>
         <w:jc w:val="center"/>
       </w:pPr>
+      <w:bookmarkStart w:id="0" w:name="_Ref292784155"/>
       <w:r>
         <w:t xml:space="preserve">Figur </w:t>
       </w:r>
-      <w:fldSimple w:instr=" SEQ Figur \* ARABIC ">
-        <w:r>
-          <w:rPr>
-            <w:noProof/>
-          </w:rPr>
-          <w:t>2</w:t>
-        </w:r>
-      </w:fldSimple>
+      <w:r>
+        <w:fldChar w:fldCharType="begin"/>
+      </w:r>
+      <w:r>
+        <w:instrText xml:space="preserve"> SEQ Figur \* ARABIC </w:instrText>
+      </w:r>
+      <w:r>
+        <w:fldChar w:fldCharType="separate"/>
+      </w:r>
+      <w:r>
+        <w:rPr>
+          <w:noProof/>
+        </w:rPr>
+        <w:t>1</w:t>
+      </w:r>
+      <w:r>
+        <w:rPr>
+          <w:noProof/>
+        </w:rPr>
+        <w:fldChar w:fldCharType="end"/>
+      </w:r>
+      <w:bookmarkEnd w:id="0"/>
       <w:r>
         <w:t xml:space="preserve">: </w:t>
       </w:r>
@@ -358,12 +245,227 @@
       </w:r>
       <w:proofErr w:type="spellStart"/>
       <w:r>
-        <w:t>thresfiltret</w:t>
+        <w:t>blurfiltret</w:t>
+      </w:r>
+      <w:proofErr w:type="spellEnd"/>
+    </w:p>
+    <w:p>
+      <w:r>
+        <w:br w:type="page"/>
+      </w:r>
+    </w:p>
+    <w:p>
+      <w:pPr>
+        <w:pStyle w:val="Rubrik1"/>
+      </w:pPr>
+      <w:proofErr w:type="spellStart"/>
+      <w:r>
+        <w:lastRenderedPageBreak/>
+        <w:t>Thresholding</w:t>
+      </w:r>
+      <w:proofErr w:type="spellEnd"/>
+    </w:p>
+    <w:p>
+      <w:r>
+        <w:t xml:space="preserve">Först skickar vi delar av bilen med hjälp av </w:t>
+      </w:r>
+      <w:proofErr w:type="spellStart"/>
+      <w:r>
+        <w:rPr>
+          <w:b/>
+        </w:rPr>
+        <w:t>MPI_S</w:t>
+      </w:r>
+      <w:r>
+        <w:rPr>
+          <w:b/>
+        </w:rPr>
+        <w:t>catterV</w:t>
+      </w:r>
+      <w:proofErr w:type="spellEnd"/>
+      <w:r>
+        <w:t xml:space="preserve">, till alla kärnor. Sedan beräknas medelvärdena på de olika delarna parallellt, vilka skickas tillbaka </w:t>
+      </w:r>
+      <w:r>
+        <w:t xml:space="preserve">som en summa </w:t>
+      </w:r>
+      <w:r>
+        <w:t>till roten med</w:t>
+      </w:r>
+      <w:r>
+        <w:t xml:space="preserve"> hjälp av</w:t>
+      </w:r>
+      <w:r>
+        <w:t xml:space="preserve"> </w:t>
+      </w:r>
+      <w:proofErr w:type="spellStart"/>
+      <w:r>
+        <w:rPr>
+          <w:b/>
+        </w:rPr>
+        <w:t>MPI_</w:t>
+      </w:r>
+      <w:r>
+        <w:rPr>
+          <w:b/>
+        </w:rPr>
+        <w:t>Reduce</w:t>
+      </w:r>
+      <w:proofErr w:type="spellEnd"/>
+      <w:r>
+        <w:t xml:space="preserve">. Därefter beräknar roten det slutgiltiga medelvärdet och använder </w:t>
+      </w:r>
+      <w:proofErr w:type="spellStart"/>
+      <w:r>
+        <w:rPr>
+          <w:b/>
+        </w:rPr>
+        <w:t>MPI_B</w:t>
+      </w:r>
+      <w:r>
+        <w:rPr>
+          <w:b/>
+        </w:rPr>
+        <w:t>cast</w:t>
+      </w:r>
+      <w:proofErr w:type="spellEnd"/>
+      <w:r>
+        <w:t xml:space="preserve"> för att skicka detta till alla noder.</w:t>
+      </w:r>
+      <w:r>
+        <w:t xml:space="preserve"> Varpå noderna skapar sina svartvita bilder vilka skickas tillbaka till roten med hjälp av </w:t>
+      </w:r>
+      <w:proofErr w:type="spellStart"/>
+      <w:r>
+        <w:rPr>
+          <w:b/>
+        </w:rPr>
+        <w:t>MPI_GatherV</w:t>
+      </w:r>
+      <w:proofErr w:type="spellEnd"/>
+      <w:r>
+        <w:t>.</w:t>
+      </w:r>
+    </w:p>
+    <w:p>
+      <w:pPr>
+        <w:pStyle w:val="Rubrik2"/>
+      </w:pPr>
+      <w:r>
+        <w:t>Exekveringstider</w:t>
+      </w:r>
+    </w:p>
+    <w:p>
+      <w:r>
+        <w:t xml:space="preserve">Våra resultat visar att desto fler kärnor vi använder så ökar exekveringstiden enligt </w:t>
+      </w:r>
+      <w:r>
+        <w:fldChar w:fldCharType="begin"/>
+      </w:r>
+      <w:r>
+        <w:instrText xml:space="preserve"> REF _Ref292784593 \h </w:instrText>
+      </w:r>
+      <w:r>
+        <w:fldChar w:fldCharType="separate"/>
+      </w:r>
+      <w:r>
+        <w:t xml:space="preserve">Figur </w:t>
+      </w:r>
+      <w:r>
+        <w:rPr>
+          <w:noProof/>
+        </w:rPr>
+        <w:t>2</w:t>
+      </w:r>
+      <w:r>
+        <w:fldChar w:fldCharType="end"/>
+      </w:r>
+      <w:r>
+        <w:t xml:space="preserve">. Detta beror på att vi inte har så mycket individuella beräkningar som måste utföra för varje pixel. De beräknar vi utför är så snabbt att den största delen av tiden spenderar vi till att kommunicera med de andra processerna för att dela med oss av resultat. </w:t>
+      </w:r>
+      <w:bookmarkStart w:id="1" w:name="_GoBack"/>
+      <w:bookmarkEnd w:id="1"/>
+    </w:p>
+    <w:p>
+      <w:pPr>
+        <w:keepNext/>
+        <w:jc w:val="center"/>
+      </w:pPr>
+      <w:r>
+        <w:rPr>
+          <w:noProof/>
+        </w:rPr>
+        <w:drawing>
+          <wp:inline distT="0" distB="0" distL="0" distR="0" wp14:anchorId="5EB6FCB1" wp14:editId="2D090A1D">
+            <wp:extent cx="4572000" cy="2743200"/>
+            <wp:effectExtent l="0" t="0" r="19050" b="19050"/>
+            <wp:docPr id="1" name="Diagram 1"/>
+            <wp:cNvGraphicFramePr/>
+            <a:graphic xmlns:a="http://schemas.openxmlformats.org/drawingml/2006/main">
+              <a:graphicData uri="http://schemas.openxmlformats.org/drawingml/2006/chart">
+                <c:chart xmlns:c="http://schemas.openxmlformats.org/drawingml/2006/chart" xmlns:r="http://schemas.openxmlformats.org/officeDocument/2006/relationships" r:id="rId9"/>
+              </a:graphicData>
+            </a:graphic>
+          </wp:inline>
+        </w:drawing>
+      </w:r>
+    </w:p>
+    <w:p>
+      <w:pPr>
+        <w:pStyle w:val="Beskrivning"/>
+        <w:jc w:val="center"/>
+      </w:pPr>
+      <w:bookmarkStart w:id="2" w:name="_Ref292784593"/>
+      <w:r>
+        <w:t xml:space="preserve">Figur </w:t>
+      </w:r>
+      <w:r>
+        <w:fldChar w:fldCharType="begin"/>
+      </w:r>
+      <w:r>
+        <w:instrText xml:space="preserve"> SEQ Figur \* ARABIC </w:instrText>
+      </w:r>
+      <w:r>
+        <w:fldChar w:fldCharType="separate"/>
+      </w:r>
+      <w:r>
+        <w:rPr>
+          <w:noProof/>
+        </w:rPr>
+        <w:t>2</w:t>
+      </w:r>
+      <w:r>
+        <w:rPr>
+          <w:noProof/>
+        </w:rPr>
+        <w:fldChar w:fldCharType="end"/>
+      </w:r>
+      <w:bookmarkEnd w:id="2"/>
+      <w:r>
+        <w:t xml:space="preserve">: </w:t>
+      </w:r>
+      <w:proofErr w:type="spellStart"/>
+      <w:r>
+        <w:t>Exekveringstid</w:t>
+      </w:r>
+      <w:proofErr w:type="spellEnd"/>
+      <w:r>
+        <w:t xml:space="preserve"> för </w:t>
+      </w:r>
+      <w:proofErr w:type="spellStart"/>
+      <w:r>
+        <w:t>thres</w:t>
+      </w:r>
+      <w:r>
+        <w:t>hold</w:t>
+      </w:r>
+      <w:r>
+        <w:t>filtret</w:t>
       </w:r>
       <w:proofErr w:type="spellEnd"/>
     </w:p>
     <w:sectPr>
-      <w:headerReference w:type="default" r:id="rId9"/>
+      <w:headerReference w:type="default" r:id="rId10"/>
       <w:pgSz w:w="11900" w:h="16840"/>
       <w:pgMar w:top="1440" w:right="1800" w:bottom="1440" w:left="1800" w:header="708" w:footer="708" w:gutter="0"/>
       <w:cols w:space="708"/>
@@ -1431,21 +1533,39 @@
           <c:showBubbleSize val="0"/>
         </c:dLbls>
         <c:gapWidth val="150"/>
-        <c:axId val="63486592"/>
-        <c:axId val="63500672"/>
+        <c:axId val="99572736"/>
+        <c:axId val="100729984"/>
       </c:barChart>
       <c:catAx>
-        <c:axId val="63486592"/>
+        <c:axId val="99572736"/>
         <c:scaling>
           <c:orientation val="minMax"/>
         </c:scaling>
         <c:delete val="0"/>
         <c:axPos val="b"/>
+        <c:title>
+          <c:tx>
+            <c:rich>
+              <a:bodyPr/>
+              <a:lstStyle/>
+              <a:p>
+                <a:pPr>
+                  <a:defRPr/>
+                </a:pPr>
+                <a:r>
+                  <a:rPr lang="sv-SE"/>
+                  <a:t>Radie</a:t>
+                </a:r>
+              </a:p>
+            </c:rich>
+          </c:tx>
+          <c:overlay val="0"/>
+        </c:title>
         <c:numFmt formatCode="General" sourceLinked="1"/>
         <c:majorTickMark val="out"/>
         <c:minorTickMark val="none"/>
         <c:tickLblPos val="nextTo"/>
-        <c:crossAx val="63500672"/>
+        <c:crossAx val="100729984"/>
         <c:crosses val="autoZero"/>
         <c:auto val="1"/>
         <c:lblAlgn val="ctr"/>
@@ -1453,18 +1573,36 @@
         <c:noMultiLvlLbl val="0"/>
       </c:catAx>
       <c:valAx>
-        <c:axId val="63500672"/>
+        <c:axId val="100729984"/>
         <c:scaling>
           <c:orientation val="minMax"/>
         </c:scaling>
         <c:delete val="0"/>
         <c:axPos val="l"/>
         <c:majorGridlines/>
+        <c:title>
+          <c:tx>
+            <c:rich>
+              <a:bodyPr rot="-5400000" vert="horz"/>
+              <a:lstStyle/>
+              <a:p>
+                <a:pPr>
+                  <a:defRPr/>
+                </a:pPr>
+                <a:r>
+                  <a:rPr lang="sv-SE"/>
+                  <a:t>Exekveringstid</a:t>
+                </a:r>
+              </a:p>
+            </c:rich>
+          </c:tx>
+          <c:overlay val="0"/>
+        </c:title>
         <c:numFmt formatCode="General" sourceLinked="1"/>
         <c:majorTickMark val="out"/>
         <c:minorTickMark val="none"/>
         <c:tickLblPos val="nextTo"/>
-        <c:crossAx val="63486592"/>
+        <c:crossAx val="99572736"/>
         <c:crosses val="autoZero"/>
         <c:crossBetween val="between"/>
       </c:valAx>
@@ -1699,21 +1837,39 @@
           <c:showBubbleSize val="0"/>
         </c:dLbls>
         <c:gapWidth val="150"/>
-        <c:axId val="76052352"/>
-        <c:axId val="76053888"/>
+        <c:axId val="99389824"/>
+        <c:axId val="99391744"/>
       </c:barChart>
       <c:catAx>
-        <c:axId val="76052352"/>
+        <c:axId val="99389824"/>
         <c:scaling>
           <c:orientation val="minMax"/>
         </c:scaling>
         <c:delete val="0"/>
         <c:axPos val="b"/>
+        <c:title>
+          <c:tx>
+            <c:rich>
+              <a:bodyPr/>
+              <a:lstStyle/>
+              <a:p>
+                <a:pPr>
+                  <a:defRPr/>
+                </a:pPr>
+                <a:r>
+                  <a:rPr lang="sv-SE"/>
+                  <a:t>Kärnor</a:t>
+                </a:r>
+              </a:p>
+            </c:rich>
+          </c:tx>
+          <c:overlay val="0"/>
+        </c:title>
         <c:numFmt formatCode="General" sourceLinked="1"/>
         <c:majorTickMark val="out"/>
         <c:minorTickMark val="none"/>
         <c:tickLblPos val="nextTo"/>
-        <c:crossAx val="76053888"/>
+        <c:crossAx val="99391744"/>
         <c:crosses val="autoZero"/>
         <c:auto val="1"/>
         <c:lblAlgn val="ctr"/>
@@ -1721,7 +1877,7 @@
         <c:noMultiLvlLbl val="0"/>
       </c:catAx>
       <c:valAx>
-        <c:axId val="76053888"/>
+        <c:axId val="99391744"/>
         <c:scaling>
           <c:orientation val="minMax"/>
           <c:max val="0.30000000000000004"/>
@@ -1729,11 +1885,29 @@
         <c:delete val="0"/>
         <c:axPos val="l"/>
         <c:majorGridlines/>
+        <c:title>
+          <c:tx>
+            <c:rich>
+              <a:bodyPr rot="-5400000" vert="horz"/>
+              <a:lstStyle/>
+              <a:p>
+                <a:pPr>
+                  <a:defRPr/>
+                </a:pPr>
+                <a:r>
+                  <a:rPr lang="sv-SE"/>
+                  <a:t>Exekveringstid</a:t>
+                </a:r>
+              </a:p>
+            </c:rich>
+          </c:tx>
+          <c:overlay val="0"/>
+        </c:title>
         <c:numFmt formatCode="General" sourceLinked="0"/>
         <c:majorTickMark val="out"/>
         <c:minorTickMark val="none"/>
         <c:tickLblPos val="nextTo"/>
-        <c:crossAx val="76052352"/>
+        <c:crossAx val="99389824"/>
         <c:crosses val="autoZero"/>
         <c:crossBetween val="between"/>
       </c:valAx>
@@ -2068,4 +2242,16 @@
   </a:objectDefaults>
   <a:extraClrSchemeLst/>
 </a:theme>
+</file>
+
+<file path=customXml/item1.xml><?xml version="1.0" encoding="utf-8"?>
+<b:Sources xmlns:b="http://schemas.openxmlformats.org/officeDocument/2006/bibliography" xmlns="http://schemas.openxmlformats.org/officeDocument/2006/bibliography" SelectedStyle="\APA.XSL" StyleName="APA"/>
+</file>
+
+<file path=customXml/itemProps1.xml><?xml version="1.0" encoding="utf-8"?>
+<ds:datastoreItem xmlns:ds="http://schemas.openxmlformats.org/officeDocument/2006/customXml" ds:itemID="{725EDE57-A1C7-407D-B28C-682F2126FEC9}">
+  <ds:schemaRefs>
+    <ds:schemaRef ds:uri="http://schemas.openxmlformats.org/officeDocument/2006/bibliography"/>
+  </ds:schemaRefs>
+</ds:datastoreItem>
 </file>
</xml_diff>